<commit_message>
Final Draft - Venture Proposal: Ready for Editing
Ready for proofreading and editing by team members.
</commit_message>
<xml_diff>
--- a/Venture Proposal/EVappVentureProposal.docx
+++ b/Venture Proposal/EVappVentureProposal.docx
@@ -19,309 +19,7 @@
             <mc:AlternateContent>
               <mc:Choice Requires="wps">
                 <w:drawing>
-                  <wp:anchor distT="0" distB="0" distL="114300" distR="114300" simplePos="0" relativeHeight="251661312" behindDoc="0" locked="0" layoutInCell="1" allowOverlap="1" wp14:anchorId="362A13CE" wp14:editId="07468574">
-                    <wp:simplePos x="0" y="0"/>
-                    <wp:positionH relativeFrom="page">
-                      <wp:align>left</wp:align>
-                    </wp:positionH>
-                    <wp:positionV relativeFrom="page">
-                      <wp:align>bottom</wp:align>
-                    </wp:positionV>
-                    <wp:extent cx="5534025" cy="2724912"/>
-                    <wp:effectExtent l="0" t="0" r="0" b="0"/>
-                    <wp:wrapNone/>
-                    <wp:docPr id="36" name="Text Box 36" title="Title and subtitle"/>
-                    <wp:cNvGraphicFramePr/>
-                    <a:graphic xmlns:a="http://schemas.openxmlformats.org/drawingml/2006/main">
-                      <a:graphicData uri="http://schemas.microsoft.com/office/word/2010/wordprocessingShape">
-                        <wps:wsp>
-                          <wps:cNvSpPr txBox="1"/>
-                          <wps:spPr>
-                            <a:xfrm>
-                              <a:off x="0" y="0"/>
-                              <a:ext cx="5534025" cy="2724912"/>
-                            </a:xfrm>
-                            <a:prstGeom prst="rect">
-                              <a:avLst/>
-                            </a:prstGeom>
-                            <a:noFill/>
-                            <a:ln w="6350">
-                              <a:noFill/>
-                            </a:ln>
-                          </wps:spPr>
-                          <wps:txbx>
-                            <w:txbxContent>
-                              <w:sdt>
-                                <w:sdtPr>
-                                  <w:rPr>
-                                    <w:i/>
-                                    <w:color w:val="262626" w:themeColor="text1" w:themeTint="D9"/>
-                                    <w:sz w:val="32"/>
-                                    <w:szCs w:val="32"/>
-                                  </w:rPr>
-                                  <w:alias w:val="Author"/>
-                                  <w:tag w:val=""/>
-                                  <w:id w:val="200902618"/>
-                                  <w:dataBinding w:prefixMappings="xmlns:ns0='http://purl.org/dc/elements/1.1/' xmlns:ns1='http://schemas.openxmlformats.org/package/2006/metadata/core-properties' " w:xpath="/ns1:coreProperties[1]/ns0:creator[1]" w:storeItemID="{6C3C8BC8-F283-45AE-878A-BAB7291924A1}"/>
-                                  <w15:appearance w15:val="hidden"/>
-                                  <w:text/>
-                                </w:sdtPr>
-                                <w:sdtContent>
-                                  <w:p>
-                                    <w:pPr>
-                                      <w:pStyle w:val="NoSpacing"/>
-                                      <w:spacing w:after="480"/>
-                                      <w:rPr>
-                                        <w:i/>
-                                        <w:color w:val="262626" w:themeColor="text1" w:themeTint="D9"/>
-                                        <w:sz w:val="32"/>
-                                        <w:szCs w:val="32"/>
-                                      </w:rPr>
-                                    </w:pPr>
-                                    <w:r>
-                                      <w:rPr>
-                                        <w:i/>
-                                        <w:color w:val="262626" w:themeColor="text1" w:themeTint="D9"/>
-                                        <w:sz w:val="32"/>
-                                        <w:szCs w:val="32"/>
-                                      </w:rPr>
-                                      <w:t>By: Adrian Pichardo, Josh Rosenzweig, Ron Gerschel, Victor Lora</w:t>
-                                    </w:r>
-                                  </w:p>
-                                </w:sdtContent>
-                              </w:sdt>
-                              <w:p>
-                                <w:pPr>
-                                  <w:pStyle w:val="NoSpacing"/>
-                                  <w:rPr>
-                                    <w:i/>
-                                    <w:color w:val="262626" w:themeColor="text1" w:themeTint="D9"/>
-                                    <w:sz w:val="26"/>
-                                    <w:szCs w:val="26"/>
-                                  </w:rPr>
-                                </w:pPr>
-                                <w:sdt>
-                                  <w:sdtPr>
-                                    <w:rPr>
-                                      <w:i/>
-                                      <w:color w:val="262626" w:themeColor="text1" w:themeTint="D9"/>
-                                      <w:sz w:val="26"/>
-                                      <w:szCs w:val="26"/>
-                                    </w:rPr>
-                                    <w:alias w:val="Company"/>
-                                    <w:tag w:val=""/>
-                                    <w:id w:val="154501155"/>
-                                    <w:dataBinding w:prefixMappings="xmlns:ns0='http://schemas.openxmlformats.org/officeDocument/2006/extended-properties' " w:xpath="/ns0:Properties[1]/ns0:Company[1]" w:storeItemID="{6668398D-A668-4E3E-A5EB-62B293D839F1}"/>
-                                    <w15:appearance w15:val="hidden"/>
-                                    <w:text/>
-                                  </w:sdtPr>
-                                  <w:sdtContent>
-                                    <w:r>
-                                      <w:rPr>
-                                        <w:i/>
-                                        <w:color w:val="262626" w:themeColor="text1" w:themeTint="D9"/>
-                                        <w:sz w:val="26"/>
-                                        <w:szCs w:val="26"/>
-                                      </w:rPr>
-                                      <w:t>Muhlenberg College</w:t>
-                                    </w:r>
-                                  </w:sdtContent>
-                                </w:sdt>
-                                <w:r>
-                                  <w:rPr>
-                                    <w:i/>
-                                    <w:color w:val="262626" w:themeColor="text1" w:themeTint="D9"/>
-                                    <w:sz w:val="26"/>
-                                    <w:szCs w:val="26"/>
-                                  </w:rPr>
-                                  <w:t xml:space="preserve"> | </w:t>
-                                </w:r>
-                                <w:sdt>
-                                  <w:sdtPr>
-                                    <w:rPr>
-                                      <w:i/>
-                                      <w:color w:val="262626" w:themeColor="text1" w:themeTint="D9"/>
-                                      <w:sz w:val="26"/>
-                                      <w:szCs w:val="26"/>
-                                    </w:rPr>
-                                    <w:alias w:val="Company Address"/>
-                                    <w:tag w:val=""/>
-                                    <w:id w:val="613181189"/>
-                                    <w:dataBinding w:prefixMappings="xmlns:ns0='http://schemas.microsoft.com/office/2006/coverPageProps' " w:xpath="/ns0:CoverPageProperties[1]/ns0:CompanyAddress[1]" w:storeItemID="{55AF091B-3C7A-41E3-B477-F2FDAA23CFDA}"/>
-                                    <w15:appearance w15:val="hidden"/>
-                                    <w:text/>
-                                  </w:sdtPr>
-                                  <w:sdtContent>
-                                    <w:r>
-                                      <w:rPr>
-                                        <w:i/>
-                                        <w:color w:val="262626" w:themeColor="text1" w:themeTint="D9"/>
-                                        <w:sz w:val="26"/>
-                                        <w:szCs w:val="26"/>
-                                      </w:rPr>
-                                      <w:t>2400 Chew Street, Allentown, PA 18104</w:t>
-                                    </w:r>
-                                  </w:sdtContent>
-                                </w:sdt>
-                              </w:p>
-                            </w:txbxContent>
-                          </wps:txbx>
-                          <wps:bodyPr rot="0" spcFirstLastPara="0" vertOverflow="overflow" horzOverflow="overflow" vert="horz" wrap="square" lIns="1188720" tIns="91440" rIns="0" bIns="914400" numCol="1" spcCol="0" rtlCol="0" fromWordArt="0" anchor="b" anchorCtr="0" forceAA="0" compatLnSpc="1">
-                            <a:prstTxWarp prst="textNoShape">
-                              <a:avLst/>
-                            </a:prstTxWarp>
-                            <a:noAutofit/>
-                          </wps:bodyPr>
-                        </wps:wsp>
-                      </a:graphicData>
-                    </a:graphic>
-                    <wp14:sizeRelH relativeFrom="page">
-                      <wp14:pctWidth>89000</wp14:pctWidth>
-                    </wp14:sizeRelH>
-                    <wp14:sizeRelV relativeFrom="margin">
-                      <wp14:pctHeight>0</wp14:pctHeight>
-                    </wp14:sizeRelV>
-                  </wp:anchor>
-                </w:drawing>
-              </mc:Choice>
-              <mc:Fallback>
-                <w:pict>
-                  <v:shapetype w14:anchorId="362A13CE" id="_x0000_t202" coordsize="21600,21600" o:spt="202" path="m0,0l0,21600,21600,21600,21600,0xe">
-                    <v:stroke joinstyle="miter"/>
-                    <v:path gradientshapeok="t" o:connecttype="rect"/>
-                  </v:shapetype>
-                  <v:shape id="Text_x0020_Box_x0020_36" o:spid="_x0000_s1026" type="#_x0000_t202" alt="Title: Title and subtitle" style="position:absolute;margin-left:0;margin-top:0;width:435.75pt;height:214.55pt;z-index:251661312;visibility:visible;mso-wrap-style:square;mso-width-percent:890;mso-height-percent:0;mso-wrap-distance-left:9pt;mso-wrap-distance-top:0;mso-wrap-distance-right:9pt;mso-wrap-distance-bottom:0;mso-position-horizontal:left;mso-position-horizontal-relative:page;mso-position-vertical:bottom;mso-position-vertical-relative:page;mso-width-percent:890;mso-height-percent:0;mso-width-relative:page;mso-height-relative:margin;v-text-anchor:bottom" o:gfxdata="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" filled="f" stroked="f" strokeweight=".5pt">
-                    <v:textbox inset="93.6pt,7.2pt,0,1in">
-                      <w:txbxContent>
-                        <w:sdt>
-                          <w:sdtPr>
-                            <w:rPr>
-                              <w:i/>
-                              <w:color w:val="262626" w:themeColor="text1" w:themeTint="D9"/>
-                              <w:sz w:val="32"/>
-                              <w:szCs w:val="32"/>
-                            </w:rPr>
-                            <w:alias w:val="Author"/>
-                            <w:tag w:val=""/>
-                            <w:id w:val="200902618"/>
-                            <w:dataBinding w:prefixMappings="xmlns:ns0='http://purl.org/dc/elements/1.1/' xmlns:ns1='http://schemas.openxmlformats.org/package/2006/metadata/core-properties' " w:xpath="/ns1:coreProperties[1]/ns0:creator[1]" w:storeItemID="{6C3C8BC8-F283-45AE-878A-BAB7291924A1}"/>
-                            <w15:appearance w15:val="hidden"/>
-                            <w:text/>
-                          </w:sdtPr>
-                          <w:sdtContent>
-                            <w:p>
-                              <w:pPr>
-                                <w:pStyle w:val="NoSpacing"/>
-                                <w:spacing w:after="480"/>
-                                <w:rPr>
-                                  <w:i/>
-                                  <w:color w:val="262626" w:themeColor="text1" w:themeTint="D9"/>
-                                  <w:sz w:val="32"/>
-                                  <w:szCs w:val="32"/>
-                                </w:rPr>
-                              </w:pPr>
-                              <w:r>
-                                <w:rPr>
-                                  <w:i/>
-                                  <w:color w:val="262626" w:themeColor="text1" w:themeTint="D9"/>
-                                  <w:sz w:val="32"/>
-                                  <w:szCs w:val="32"/>
-                                </w:rPr>
-                                <w:t>By: Adrian Pichardo, Josh Rosenzweig, Ron Gerschel, Victor Lora</w:t>
-                              </w:r>
-                            </w:p>
-                          </w:sdtContent>
-                        </w:sdt>
-                        <w:p>
-                          <w:pPr>
-                            <w:pStyle w:val="NoSpacing"/>
-                            <w:rPr>
-                              <w:i/>
-                              <w:color w:val="262626" w:themeColor="text1" w:themeTint="D9"/>
-                              <w:sz w:val="26"/>
-                              <w:szCs w:val="26"/>
-                            </w:rPr>
-                          </w:pPr>
-                          <w:sdt>
-                            <w:sdtPr>
-                              <w:rPr>
-                                <w:i/>
-                                <w:color w:val="262626" w:themeColor="text1" w:themeTint="D9"/>
-                                <w:sz w:val="26"/>
-                                <w:szCs w:val="26"/>
-                              </w:rPr>
-                              <w:alias w:val="Company"/>
-                              <w:tag w:val=""/>
-                              <w:id w:val="154501155"/>
-                              <w:dataBinding w:prefixMappings="xmlns:ns0='http://schemas.openxmlformats.org/officeDocument/2006/extended-properties' " w:xpath="/ns0:Properties[1]/ns0:Company[1]" w:storeItemID="{6668398D-A668-4E3E-A5EB-62B293D839F1}"/>
-                              <w15:appearance w15:val="hidden"/>
-                              <w:text/>
-                            </w:sdtPr>
-                            <w:sdtContent>
-                              <w:r>
-                                <w:rPr>
-                                  <w:i/>
-                                  <w:color w:val="262626" w:themeColor="text1" w:themeTint="D9"/>
-                                  <w:sz w:val="26"/>
-                                  <w:szCs w:val="26"/>
-                                </w:rPr>
-                                <w:t>Muhlenberg College</w:t>
-                              </w:r>
-                            </w:sdtContent>
-                          </w:sdt>
-                          <w:r>
-                            <w:rPr>
-                              <w:i/>
-                              <w:color w:val="262626" w:themeColor="text1" w:themeTint="D9"/>
-                              <w:sz w:val="26"/>
-                              <w:szCs w:val="26"/>
-                            </w:rPr>
-                            <w:t xml:space="preserve"> | </w:t>
-                          </w:r>
-                          <w:sdt>
-                            <w:sdtPr>
-                              <w:rPr>
-                                <w:i/>
-                                <w:color w:val="262626" w:themeColor="text1" w:themeTint="D9"/>
-                                <w:sz w:val="26"/>
-                                <w:szCs w:val="26"/>
-                              </w:rPr>
-                              <w:alias w:val="Company Address"/>
-                              <w:tag w:val=""/>
-                              <w:id w:val="613181189"/>
-                              <w:dataBinding w:prefixMappings="xmlns:ns0='http://schemas.microsoft.com/office/2006/coverPageProps' " w:xpath="/ns0:CoverPageProperties[1]/ns0:CompanyAddress[1]" w:storeItemID="{55AF091B-3C7A-41E3-B477-F2FDAA23CFDA}"/>
-                              <w15:appearance w15:val="hidden"/>
-                              <w:text/>
-                            </w:sdtPr>
-                            <w:sdtContent>
-                              <w:r>
-                                <w:rPr>
-                                  <w:i/>
-                                  <w:color w:val="262626" w:themeColor="text1" w:themeTint="D9"/>
-                                  <w:sz w:val="26"/>
-                                  <w:szCs w:val="26"/>
-                                </w:rPr>
-                                <w:t>2400 Chew Street, Allentown, PA 18104</w:t>
-                              </w:r>
-                            </w:sdtContent>
-                          </w:sdt>
-                        </w:p>
-                      </w:txbxContent>
-                    </v:textbox>
-                    <w10:wrap anchorx="page" anchory="page"/>
-                  </v:shape>
-                </w:pict>
-              </mc:Fallback>
-            </mc:AlternateContent>
-          </w:r>
-          <w:r>
-            <w:rPr>
-              <w:noProof/>
-            </w:rPr>
-            <mc:AlternateContent>
-              <mc:Choice Requires="wps">
-                <w:drawing>
-                  <wp:anchor distT="0" distB="0" distL="114300" distR="114300" simplePos="0" relativeHeight="251660288" behindDoc="1" locked="0" layoutInCell="1" allowOverlap="1" wp14:anchorId="377A6EC9" wp14:editId="6EF8DEF9">
+                  <wp:anchor distT="0" distB="0" distL="114300" distR="114300" simplePos="0" relativeHeight="251660288" behindDoc="1" locked="0" layoutInCell="1" allowOverlap="1" wp14:anchorId="377A6EC9" wp14:editId="3170F627">
                     <wp:simplePos x="0" y="0"/>
                     <mc:AlternateContent>
                       <mc:Choice Requires="wp14">
@@ -399,7 +97,7 @@
               </mc:Choice>
               <mc:Fallback>
                 <w:pict>
-                  <v:line w14:anchorId="2EEF87B0" id="Straight_x0020_Connector_x0020_37" o:spid="_x0000_s1026" style="position:absolute;z-index:-251656192;visibility:visible;mso-wrap-style:square;mso-height-percent:795;mso-left-percent:100;mso-top-percent:150;mso-wrap-distance-left:9pt;mso-wrap-distance-top:0;mso-wrap-distance-right:9pt;mso-wrap-distance-bottom:0;mso-position-horizontal-relative:page;mso-position-vertical-relative:page;mso-height-percent:795;mso-left-percent:100;mso-top-percent:150;mso-height-relative:page" from="0,0" to="0,121.5pt" o:gfxdata="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" strokecolor="#272727 [2749]" strokeweight="2.25pt">
+                  <v:line w14:anchorId="2DB0ECF9" id="Straight_x0020_Connector_x0020_37" o:spid="_x0000_s1026" style="position:absolute;z-index:-251656192;visibility:visible;mso-wrap-style:square;mso-height-percent:795;mso-left-percent:100;mso-top-percent:150;mso-wrap-distance-left:9pt;mso-wrap-distance-top:0;mso-wrap-distance-right:9pt;mso-wrap-distance-bottom:0;mso-position-horizontal-relative:page;mso-position-vertical-relative:page;mso-height-percent:795;mso-left-percent:100;mso-top-percent:150;mso-height-relative:page" from="0,0" to="0,121.5pt" o:gfxdata="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" strokecolor="#272727 [2749]" strokeweight="2.25pt">
                     <w10:wrap anchorx="page" anchory="page"/>
                   </v:line>
                 </w:pict>
@@ -580,7 +278,11 @@
               </mc:Choice>
               <mc:Fallback>
                 <w:pict>
-                  <v:shape w14:anchorId="5C8EDB02" id="Text_x0020_Box_x0020_38" o:spid="_x0000_s1027" type="#_x0000_t202" alt="Title: Title and subtitle" style="position:absolute;margin-left:0;margin-top:0;width:544.7pt;height:262.5pt;z-index:251659264;visibility:visible;mso-wrap-style:square;mso-width-percent:890;mso-height-percent:0;mso-top-percent:150;mso-wrap-distance-left:9pt;mso-wrap-distance-top:0;mso-wrap-distance-right:9pt;mso-wrap-distance-bottom:0;mso-position-horizontal:left;mso-position-horizontal-relative:page;mso-position-vertical-relative:page;mso-width-percent:890;mso-height-percent:0;mso-top-percent:150;mso-width-relative:page;mso-height-relative:margin;v-text-anchor:top" o:gfxdata="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" filled="f" stroked="f" strokeweight=".5pt">
+                  <v:shapetype w14:anchorId="5C8EDB02" id="_x0000_t202" coordsize="21600,21600" o:spt="202" path="m0,0l0,21600,21600,21600,21600,0xe">
+                    <v:stroke joinstyle="miter"/>
+                    <v:path gradientshapeok="t" o:connecttype="rect"/>
+                  </v:shapetype>
+                  <v:shape id="Text_x0020_Box_x0020_38" o:spid="_x0000_s1026" type="#_x0000_t202" alt="Title: Title and subtitle" style="position:absolute;margin-left:0;margin-top:0;width:544.7pt;height:262.5pt;z-index:251659264;visibility:visible;mso-wrap-style:square;mso-width-percent:890;mso-height-percent:0;mso-top-percent:150;mso-wrap-distance-left:9pt;mso-wrap-distance-top:0;mso-wrap-distance-right:9pt;mso-wrap-distance-bottom:0;mso-position-horizontal:left;mso-position-horizontal-relative:page;mso-position-vertical-relative:page;mso-width-percent:890;mso-height-percent:0;mso-top-percent:150;mso-width-relative:page;mso-height-relative:margin;v-text-anchor:top" o:gfxdata="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" filled="f" stroked="f" strokeweight=".5pt">
                     <v:textbox style="mso-fit-shape-to-text:t" inset="93.6pt,,0">
                       <w:txbxContent>
                         <w:sdt>
@@ -698,6 +400,304 @@
         </w:p>
         <w:p>
           <w:r>
+            <w:rPr>
+              <w:noProof/>
+            </w:rPr>
+            <mc:AlternateContent>
+              <mc:Choice Requires="wps">
+                <w:drawing>
+                  <wp:anchor distT="0" distB="0" distL="114300" distR="114300" simplePos="0" relativeHeight="251661312" behindDoc="0" locked="0" layoutInCell="1" allowOverlap="1" wp14:anchorId="362A13CE" wp14:editId="5226032B">
+                    <wp:simplePos x="0" y="0"/>
+                    <wp:positionH relativeFrom="page">
+                      <wp:posOffset>56642</wp:posOffset>
+                    </wp:positionH>
+                    <wp:positionV relativeFrom="page">
+                      <wp:posOffset>7543292</wp:posOffset>
+                    </wp:positionV>
+                    <wp:extent cx="5534025" cy="2724912"/>
+                    <wp:effectExtent l="0" t="0" r="0" b="0"/>
+                    <wp:wrapNone/>
+                    <wp:docPr id="36" name="Text Box 36" title="Title and subtitle"/>
+                    <wp:cNvGraphicFramePr/>
+                    <a:graphic xmlns:a="http://schemas.openxmlformats.org/drawingml/2006/main">
+                      <a:graphicData uri="http://schemas.microsoft.com/office/word/2010/wordprocessingShape">
+                        <wps:wsp>
+                          <wps:cNvSpPr txBox="1"/>
+                          <wps:spPr>
+                            <a:xfrm>
+                              <a:off x="0" y="0"/>
+                              <a:ext cx="5534025" cy="2724912"/>
+                            </a:xfrm>
+                            <a:prstGeom prst="rect">
+                              <a:avLst/>
+                            </a:prstGeom>
+                            <a:noFill/>
+                            <a:ln w="6350">
+                              <a:noFill/>
+                            </a:ln>
+                          </wps:spPr>
+                          <wps:txbx>
+                            <w:txbxContent>
+                              <w:sdt>
+                                <w:sdtPr>
+                                  <w:rPr>
+                                    <w:i/>
+                                    <w:color w:val="262626" w:themeColor="text1" w:themeTint="D9"/>
+                                    <w:sz w:val="32"/>
+                                    <w:szCs w:val="32"/>
+                                  </w:rPr>
+                                  <w:alias w:val="Author"/>
+                                  <w:tag w:val=""/>
+                                  <w:id w:val="200902618"/>
+                                  <w:dataBinding w:prefixMappings="xmlns:ns0='http://purl.org/dc/elements/1.1/' xmlns:ns1='http://schemas.openxmlformats.org/package/2006/metadata/core-properties' " w:xpath="/ns1:coreProperties[1]/ns0:creator[1]" w:storeItemID="{6C3C8BC8-F283-45AE-878A-BAB7291924A1}"/>
+                                  <w15:appearance w15:val="hidden"/>
+                                  <w:text/>
+                                </w:sdtPr>
+                                <w:sdtContent>
+                                  <w:p>
+                                    <w:pPr>
+                                      <w:pStyle w:val="NoSpacing"/>
+                                      <w:spacing w:after="480"/>
+                                      <w:rPr>
+                                        <w:i/>
+                                        <w:color w:val="262626" w:themeColor="text1" w:themeTint="D9"/>
+                                        <w:sz w:val="32"/>
+                                        <w:szCs w:val="32"/>
+                                      </w:rPr>
+                                    </w:pPr>
+                                    <w:r>
+                                      <w:rPr>
+                                        <w:i/>
+                                        <w:color w:val="262626" w:themeColor="text1" w:themeTint="D9"/>
+                                        <w:sz w:val="32"/>
+                                        <w:szCs w:val="32"/>
+                                      </w:rPr>
+                                      <w:t>By: Adrian Pichardo, Josh Rosenzweig, Ron Gerschel, Victor Lora</w:t>
+                                    </w:r>
+                                  </w:p>
+                                </w:sdtContent>
+                              </w:sdt>
+                              <w:p>
+                                <w:pPr>
+                                  <w:pStyle w:val="NoSpacing"/>
+                                  <w:rPr>
+                                    <w:i/>
+                                    <w:color w:val="262626" w:themeColor="text1" w:themeTint="D9"/>
+                                    <w:sz w:val="26"/>
+                                    <w:szCs w:val="26"/>
+                                  </w:rPr>
+                                </w:pPr>
+                                <w:sdt>
+                                  <w:sdtPr>
+                                    <w:rPr>
+                                      <w:i/>
+                                      <w:color w:val="262626" w:themeColor="text1" w:themeTint="D9"/>
+                                      <w:sz w:val="26"/>
+                                      <w:szCs w:val="26"/>
+                                    </w:rPr>
+                                    <w:alias w:val="Company"/>
+                                    <w:tag w:val=""/>
+                                    <w:id w:val="154501155"/>
+                                    <w:dataBinding w:prefixMappings="xmlns:ns0='http://schemas.openxmlformats.org/officeDocument/2006/extended-properties' " w:xpath="/ns0:Properties[1]/ns0:Company[1]" w:storeItemID="{6668398D-A668-4E3E-A5EB-62B293D839F1}"/>
+                                    <w15:appearance w15:val="hidden"/>
+                                    <w:text/>
+                                  </w:sdtPr>
+                                  <w:sdtContent>
+                                    <w:r>
+                                      <w:rPr>
+                                        <w:i/>
+                                        <w:color w:val="262626" w:themeColor="text1" w:themeTint="D9"/>
+                                        <w:sz w:val="26"/>
+                                        <w:szCs w:val="26"/>
+                                      </w:rPr>
+                                      <w:t>Muhlenberg College</w:t>
+                                    </w:r>
+                                  </w:sdtContent>
+                                </w:sdt>
+                                <w:r>
+                                  <w:rPr>
+                                    <w:i/>
+                                    <w:color w:val="262626" w:themeColor="text1" w:themeTint="D9"/>
+                                    <w:sz w:val="26"/>
+                                    <w:szCs w:val="26"/>
+                                  </w:rPr>
+                                  <w:t xml:space="preserve"> | </w:t>
+                                </w:r>
+                                <w:sdt>
+                                  <w:sdtPr>
+                                    <w:rPr>
+                                      <w:i/>
+                                      <w:color w:val="262626" w:themeColor="text1" w:themeTint="D9"/>
+                                      <w:sz w:val="26"/>
+                                      <w:szCs w:val="26"/>
+                                    </w:rPr>
+                                    <w:alias w:val="Company Address"/>
+                                    <w:tag w:val=""/>
+                                    <w:id w:val="613181189"/>
+                                    <w:dataBinding w:prefixMappings="xmlns:ns0='http://schemas.microsoft.com/office/2006/coverPageProps' " w:xpath="/ns0:CoverPageProperties[1]/ns0:CompanyAddress[1]" w:storeItemID="{55AF091B-3C7A-41E3-B477-F2FDAA23CFDA}"/>
+                                    <w15:appearance w15:val="hidden"/>
+                                    <w:text/>
+                                  </w:sdtPr>
+                                  <w:sdtContent>
+                                    <w:r>
+                                      <w:rPr>
+                                        <w:i/>
+                                        <w:color w:val="262626" w:themeColor="text1" w:themeTint="D9"/>
+                                        <w:sz w:val="26"/>
+                                        <w:szCs w:val="26"/>
+                                      </w:rPr>
+                                      <w:t>2400 Chew Street, Allentown, PA 18104</w:t>
+                                    </w:r>
+                                  </w:sdtContent>
+                                </w:sdt>
+                              </w:p>
+                            </w:txbxContent>
+                          </wps:txbx>
+                          <wps:bodyPr rot="0" spcFirstLastPara="0" vertOverflow="overflow" horzOverflow="overflow" vert="horz" wrap="square" lIns="1188720" tIns="91440" rIns="0" bIns="914400" numCol="1" spcCol="0" rtlCol="0" fromWordArt="0" anchor="b" anchorCtr="0" forceAA="0" compatLnSpc="1">
+                            <a:prstTxWarp prst="textNoShape">
+                              <a:avLst/>
+                            </a:prstTxWarp>
+                            <a:noAutofit/>
+                          </wps:bodyPr>
+                        </wps:wsp>
+                      </a:graphicData>
+                    </a:graphic>
+                    <wp14:sizeRelH relativeFrom="page">
+                      <wp14:pctWidth>89000</wp14:pctWidth>
+                    </wp14:sizeRelH>
+                    <wp14:sizeRelV relativeFrom="margin">
+                      <wp14:pctHeight>0</wp14:pctHeight>
+                    </wp14:sizeRelV>
+                  </wp:anchor>
+                </w:drawing>
+              </mc:Choice>
+              <mc:Fallback>
+                <w:pict>
+                  <v:shape w14:anchorId="362A13CE" id="Text_x0020_Box_x0020_36" o:spid="_x0000_s1027" type="#_x0000_t202" alt="Title: Title and subtitle" style="position:absolute;margin-left:4.45pt;margin-top:593.95pt;width:435.75pt;height:214.55pt;z-index:251661312;visibility:visible;mso-wrap-style:square;mso-width-percent:890;mso-height-percent:0;mso-wrap-distance-left:9pt;mso-wrap-distance-top:0;mso-wrap-distance-right:9pt;mso-wrap-distance-bottom:0;mso-position-horizontal:absolute;mso-position-horizontal-relative:page;mso-position-vertical:absolute;mso-position-vertical-relative:page;mso-width-percent:890;mso-height-percent:0;mso-width-relative:page;mso-height-relative:margin;v-text-anchor:bottom" o:gfxdata="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" filled="f" stroked="f" strokeweight=".5pt">
+                    <v:textbox inset="93.6pt,7.2pt,0,1in">
+                      <w:txbxContent>
+                        <w:sdt>
+                          <w:sdtPr>
+                            <w:rPr>
+                              <w:i/>
+                              <w:color w:val="262626" w:themeColor="text1" w:themeTint="D9"/>
+                              <w:sz w:val="32"/>
+                              <w:szCs w:val="32"/>
+                            </w:rPr>
+                            <w:alias w:val="Author"/>
+                            <w:tag w:val=""/>
+                            <w:id w:val="200902618"/>
+                            <w:dataBinding w:prefixMappings="xmlns:ns0='http://purl.org/dc/elements/1.1/' xmlns:ns1='http://schemas.openxmlformats.org/package/2006/metadata/core-properties' " w:xpath="/ns1:coreProperties[1]/ns0:creator[1]" w:storeItemID="{6C3C8BC8-F283-45AE-878A-BAB7291924A1}"/>
+                            <w15:appearance w15:val="hidden"/>
+                            <w:text/>
+                          </w:sdtPr>
+                          <w:sdtContent>
+                            <w:p>
+                              <w:pPr>
+                                <w:pStyle w:val="NoSpacing"/>
+                                <w:spacing w:after="480"/>
+                                <w:rPr>
+                                  <w:i/>
+                                  <w:color w:val="262626" w:themeColor="text1" w:themeTint="D9"/>
+                                  <w:sz w:val="32"/>
+                                  <w:szCs w:val="32"/>
+                                </w:rPr>
+                              </w:pPr>
+                              <w:r>
+                                <w:rPr>
+                                  <w:i/>
+                                  <w:color w:val="262626" w:themeColor="text1" w:themeTint="D9"/>
+                                  <w:sz w:val="32"/>
+                                  <w:szCs w:val="32"/>
+                                </w:rPr>
+                                <w:t>By: Adrian Pichardo, Josh Rosenzweig, Ron Gerschel, Victor Lora</w:t>
+                              </w:r>
+                            </w:p>
+                          </w:sdtContent>
+                        </w:sdt>
+                        <w:p>
+                          <w:pPr>
+                            <w:pStyle w:val="NoSpacing"/>
+                            <w:rPr>
+                              <w:i/>
+                              <w:color w:val="262626" w:themeColor="text1" w:themeTint="D9"/>
+                              <w:sz w:val="26"/>
+                              <w:szCs w:val="26"/>
+                            </w:rPr>
+                          </w:pPr>
+                          <w:sdt>
+                            <w:sdtPr>
+                              <w:rPr>
+                                <w:i/>
+                                <w:color w:val="262626" w:themeColor="text1" w:themeTint="D9"/>
+                                <w:sz w:val="26"/>
+                                <w:szCs w:val="26"/>
+                              </w:rPr>
+                              <w:alias w:val="Company"/>
+                              <w:tag w:val=""/>
+                              <w:id w:val="154501155"/>
+                              <w:dataBinding w:prefixMappings="xmlns:ns0='http://schemas.openxmlformats.org/officeDocument/2006/extended-properties' " w:xpath="/ns0:Properties[1]/ns0:Company[1]" w:storeItemID="{6668398D-A668-4E3E-A5EB-62B293D839F1}"/>
+                              <w15:appearance w15:val="hidden"/>
+                              <w:text/>
+                            </w:sdtPr>
+                            <w:sdtContent>
+                              <w:r>
+                                <w:rPr>
+                                  <w:i/>
+                                  <w:color w:val="262626" w:themeColor="text1" w:themeTint="D9"/>
+                                  <w:sz w:val="26"/>
+                                  <w:szCs w:val="26"/>
+                                </w:rPr>
+                                <w:t>Muhlenberg College</w:t>
+                              </w:r>
+                            </w:sdtContent>
+                          </w:sdt>
+                          <w:r>
+                            <w:rPr>
+                              <w:i/>
+                              <w:color w:val="262626" w:themeColor="text1" w:themeTint="D9"/>
+                              <w:sz w:val="26"/>
+                              <w:szCs w:val="26"/>
+                            </w:rPr>
+                            <w:t xml:space="preserve"> | </w:t>
+                          </w:r>
+                          <w:sdt>
+                            <w:sdtPr>
+                              <w:rPr>
+                                <w:i/>
+                                <w:color w:val="262626" w:themeColor="text1" w:themeTint="D9"/>
+                                <w:sz w:val="26"/>
+                                <w:szCs w:val="26"/>
+                              </w:rPr>
+                              <w:alias w:val="Company Address"/>
+                              <w:tag w:val=""/>
+                              <w:id w:val="613181189"/>
+                              <w:dataBinding w:prefixMappings="xmlns:ns0='http://schemas.microsoft.com/office/2006/coverPageProps' " w:xpath="/ns0:CoverPageProperties[1]/ns0:CompanyAddress[1]" w:storeItemID="{55AF091B-3C7A-41E3-B477-F2FDAA23CFDA}"/>
+                              <w15:appearance w15:val="hidden"/>
+                              <w:text/>
+                            </w:sdtPr>
+                            <w:sdtContent>
+                              <w:r>
+                                <w:rPr>
+                                  <w:i/>
+                                  <w:color w:val="262626" w:themeColor="text1" w:themeTint="D9"/>
+                                  <w:sz w:val="26"/>
+                                  <w:szCs w:val="26"/>
+                                </w:rPr>
+                                <w:t>2400 Chew Street, Allentown, PA 18104</w:t>
+                              </w:r>
+                            </w:sdtContent>
+                          </w:sdt>
+                        </w:p>
+                      </w:txbxContent>
+                    </v:textbox>
+                    <w10:wrap anchorx="page" anchory="page"/>
+                  </v:shape>
+                </w:pict>
+              </mc:Fallback>
+            </mc:AlternateContent>
+          </w:r>
+          <w:r>
             <w:br w:type="page"/>
           </w:r>
         </w:p>
@@ -735,7 +735,15 @@
             <w:rPr>
               <w:color w:val="000000" w:themeColor="text1"/>
             </w:rPr>
-            <w:t>Table of Contents</w:t>
+            <w:t>Table of Co</w:t>
+          </w:r>
+          <w:bookmarkStart w:id="0" w:name="_GoBack"/>
+          <w:bookmarkEnd w:id="0"/>
+          <w:r>
+            <w:rPr>
+              <w:color w:val="000000" w:themeColor="text1"/>
+            </w:rPr>
+            <w:t>ntents</w:t>
           </w:r>
         </w:p>
         <w:p>
@@ -768,7 +776,7 @@
             </w:rPr>
             <w:fldChar w:fldCharType="separate"/>
           </w:r>
-          <w:hyperlink w:anchor="_Toc437369964" w:history="1">
+          <w:hyperlink w:anchor="_Toc437374293" w:history="1">
             <w:r>
               <w:rPr>
                 <w:rStyle w:val="Hyperlink"/>
@@ -795,7 +803,7 @@
                 <w:noProof/>
                 <w:webHidden/>
               </w:rPr>
-              <w:instrText xml:space="preserve"> PAGEREF _Toc437369964 \h </w:instrText>
+              <w:instrText xml:space="preserve"> PAGEREF _Toc437374293 \h </w:instrText>
             </w:r>
             <w:r>
               <w:rPr>
@@ -841,7 +849,7 @@
               <w:u w:val="none"/>
             </w:rPr>
           </w:pPr>
-          <w:hyperlink w:anchor="_Toc437369965" w:history="1">
+          <w:hyperlink w:anchor="_Toc437374294" w:history="1">
             <w:r>
               <w:rPr>
                 <w:rStyle w:val="Hyperlink"/>
@@ -868,7 +876,7 @@
                 <w:noProof/>
                 <w:webHidden/>
               </w:rPr>
-              <w:instrText xml:space="preserve"> PAGEREF _Toc437369965 \h </w:instrText>
+              <w:instrText xml:space="preserve"> PAGEREF _Toc437374294 \h </w:instrText>
             </w:r>
             <w:r>
               <w:rPr>
@@ -888,7 +896,7 @@
                 <w:noProof/>
                 <w:webHidden/>
               </w:rPr>
-              <w:t>3</w:t>
+              <w:t>4</w:t>
             </w:r>
             <w:r>
               <w:rPr>
@@ -913,7 +921,7 @@
               <w:szCs w:val="24"/>
             </w:rPr>
           </w:pPr>
-          <w:hyperlink w:anchor="_Toc437369966" w:history="1">
+          <w:hyperlink w:anchor="_Toc437374295" w:history="1">
             <w:r>
               <w:rPr>
                 <w:rStyle w:val="Hyperlink"/>
@@ -940,7 +948,7 @@
                 <w:noProof/>
                 <w:webHidden/>
               </w:rPr>
-              <w:instrText xml:space="preserve"> PAGEREF _Toc437369966 \h </w:instrText>
+              <w:instrText xml:space="preserve"> PAGEREF _Toc437374295 \h </w:instrText>
             </w:r>
             <w:r>
               <w:rPr>
@@ -960,7 +968,7 @@
                 <w:noProof/>
                 <w:webHidden/>
               </w:rPr>
-              <w:t>3</w:t>
+              <w:t>4</w:t>
             </w:r>
             <w:r>
               <w:rPr>
@@ -985,7 +993,7 @@
               <w:szCs w:val="24"/>
             </w:rPr>
           </w:pPr>
-          <w:hyperlink w:anchor="_Toc437369967" w:history="1">
+          <w:hyperlink w:anchor="_Toc437374296" w:history="1">
             <w:r>
               <w:rPr>
                 <w:rStyle w:val="Hyperlink"/>
@@ -1012,7 +1020,7 @@
                 <w:noProof/>
                 <w:webHidden/>
               </w:rPr>
-              <w:instrText xml:space="preserve"> PAGEREF _Toc437369967 \h </w:instrText>
+              <w:instrText xml:space="preserve"> PAGEREF _Toc437374296 \h </w:instrText>
             </w:r>
             <w:r>
               <w:rPr>
@@ -1032,7 +1040,7 @@
                 <w:noProof/>
                 <w:webHidden/>
               </w:rPr>
-              <w:t>4</w:t>
+              <w:t>5</w:t>
             </w:r>
             <w:r>
               <w:rPr>
@@ -1057,7 +1065,7 @@
               <w:szCs w:val="24"/>
             </w:rPr>
           </w:pPr>
-          <w:hyperlink w:anchor="_Toc437369968" w:history="1">
+          <w:hyperlink w:anchor="_Toc437374297" w:history="1">
             <w:r>
               <w:rPr>
                 <w:rStyle w:val="Hyperlink"/>
@@ -1084,7 +1092,7 @@
                 <w:noProof/>
                 <w:webHidden/>
               </w:rPr>
-              <w:instrText xml:space="preserve"> PAGEREF _Toc437369968 \h </w:instrText>
+              <w:instrText xml:space="preserve"> PAGEREF _Toc437374297 \h </w:instrText>
             </w:r>
             <w:r>
               <w:rPr>
@@ -1130,7 +1138,7 @@
               <w:u w:val="none"/>
             </w:rPr>
           </w:pPr>
-          <w:hyperlink w:anchor="_Toc437369969" w:history="1">
+          <w:hyperlink w:anchor="_Toc437374298" w:history="1">
             <w:r>
               <w:rPr>
                 <w:rStyle w:val="Hyperlink"/>
@@ -1157,7 +1165,7 @@
                 <w:noProof/>
                 <w:webHidden/>
               </w:rPr>
-              <w:instrText xml:space="preserve"> PAGEREF _Toc437369969 \h </w:instrText>
+              <w:instrText xml:space="preserve"> PAGEREF _Toc437374298 \h </w:instrText>
             </w:r>
             <w:r>
               <w:rPr>
@@ -1177,7 +1185,7 @@
                 <w:noProof/>
                 <w:webHidden/>
               </w:rPr>
-              <w:t>5</w:t>
+              <w:t>6</w:t>
             </w:r>
             <w:r>
               <w:rPr>
@@ -1202,7 +1210,7 @@
               <w:szCs w:val="24"/>
             </w:rPr>
           </w:pPr>
-          <w:hyperlink w:anchor="_Toc437369970" w:history="1">
+          <w:hyperlink w:anchor="_Toc437374299" w:history="1">
             <w:r>
               <w:rPr>
                 <w:rStyle w:val="Hyperlink"/>
@@ -1229,7 +1237,7 @@
                 <w:noProof/>
                 <w:webHidden/>
               </w:rPr>
-              <w:instrText xml:space="preserve"> PAGEREF _Toc437369970 \h </w:instrText>
+              <w:instrText xml:space="preserve"> PAGEREF _Toc437374299 \h </w:instrText>
             </w:r>
             <w:r>
               <w:rPr>
@@ -1249,7 +1257,7 @@
                 <w:noProof/>
                 <w:webHidden/>
               </w:rPr>
-              <w:t>5</w:t>
+              <w:t>6</w:t>
             </w:r>
             <w:r>
               <w:rPr>
@@ -1274,7 +1282,7 @@
               <w:szCs w:val="24"/>
             </w:rPr>
           </w:pPr>
-          <w:hyperlink w:anchor="_Toc437369971" w:history="1">
+          <w:hyperlink w:anchor="_Toc437374300" w:history="1">
             <w:r>
               <w:rPr>
                 <w:rStyle w:val="Hyperlink"/>
@@ -1301,7 +1309,7 @@
                 <w:noProof/>
                 <w:webHidden/>
               </w:rPr>
-              <w:instrText xml:space="preserve"> PAGEREF _Toc437369971 \h </w:instrText>
+              <w:instrText xml:space="preserve"> PAGEREF _Toc437374300 \h </w:instrText>
             </w:r>
             <w:r>
               <w:rPr>
@@ -1321,7 +1329,7 @@
                 <w:noProof/>
                 <w:webHidden/>
               </w:rPr>
-              <w:t>6</w:t>
+              <w:t>7</w:t>
             </w:r>
             <w:r>
               <w:rPr>
@@ -1347,7 +1355,7 @@
               <w:u w:val="none"/>
             </w:rPr>
           </w:pPr>
-          <w:hyperlink w:anchor="_Toc437369972" w:history="1">
+          <w:hyperlink w:anchor="_Toc437374301" w:history="1">
             <w:r>
               <w:rPr>
                 <w:rStyle w:val="Hyperlink"/>
@@ -1374,7 +1382,7 @@
                 <w:noProof/>
                 <w:webHidden/>
               </w:rPr>
-              <w:instrText xml:space="preserve"> PAGEREF _Toc437369972 \h </w:instrText>
+              <w:instrText xml:space="preserve"> PAGEREF _Toc437374301 \h </w:instrText>
             </w:r>
             <w:r>
               <w:rPr>
@@ -1419,7 +1427,7 @@
               <w:szCs w:val="24"/>
             </w:rPr>
           </w:pPr>
-          <w:hyperlink w:anchor="_Toc437369973" w:history="1">
+          <w:hyperlink w:anchor="_Toc437374302" w:history="1">
             <w:r>
               <w:rPr>
                 <w:rStyle w:val="Hyperlink"/>
@@ -1446,7 +1454,7 @@
                 <w:noProof/>
                 <w:webHidden/>
               </w:rPr>
-              <w:instrText xml:space="preserve"> PAGEREF _Toc437369973 \h </w:instrText>
+              <w:instrText xml:space="preserve"> PAGEREF _Toc437374302 \h </w:instrText>
             </w:r>
             <w:r>
               <w:rPr>
@@ -1491,7 +1499,7 @@
               <w:szCs w:val="24"/>
             </w:rPr>
           </w:pPr>
-          <w:hyperlink w:anchor="_Toc437369974" w:history="1">
+          <w:hyperlink w:anchor="_Toc437374303" w:history="1">
             <w:r>
               <w:rPr>
                 <w:rStyle w:val="Hyperlink"/>
@@ -1518,7 +1526,7 @@
                 <w:noProof/>
                 <w:webHidden/>
               </w:rPr>
-              <w:instrText xml:space="preserve"> PAGEREF _Toc437369974 \h </w:instrText>
+              <w:instrText xml:space="preserve"> PAGEREF _Toc437374303 \h </w:instrText>
             </w:r>
             <w:r>
               <w:rPr>
@@ -1563,7 +1571,7 @@
               <w:szCs w:val="24"/>
             </w:rPr>
           </w:pPr>
-          <w:hyperlink w:anchor="_Toc437369975" w:history="1">
+          <w:hyperlink w:anchor="_Toc437374304" w:history="1">
             <w:r>
               <w:rPr>
                 <w:rStyle w:val="Hyperlink"/>
@@ -1590,7 +1598,7 @@
                 <w:noProof/>
                 <w:webHidden/>
               </w:rPr>
-              <w:instrText xml:space="preserve"> PAGEREF _Toc437369975 \h </w:instrText>
+              <w:instrText xml:space="preserve"> PAGEREF _Toc437374304 \h </w:instrText>
             </w:r>
             <w:r>
               <w:rPr>
@@ -1636,7 +1644,7 @@
               <w:u w:val="none"/>
             </w:rPr>
           </w:pPr>
-          <w:hyperlink w:anchor="_Toc437369976" w:history="1">
+          <w:hyperlink w:anchor="_Toc437374305" w:history="1">
             <w:r>
               <w:rPr>
                 <w:rStyle w:val="Hyperlink"/>
@@ -1663,7 +1671,7 @@
                 <w:noProof/>
                 <w:webHidden/>
               </w:rPr>
-              <w:instrText xml:space="preserve"> PAGEREF _Toc437369976 \h </w:instrText>
+              <w:instrText xml:space="preserve"> PAGEREF _Toc437374305 \h </w:instrText>
             </w:r>
             <w:r>
               <w:rPr>
@@ -1708,7 +1716,7 @@
               <w:szCs w:val="24"/>
             </w:rPr>
           </w:pPr>
-          <w:hyperlink w:anchor="_Toc437369977" w:history="1">
+          <w:hyperlink w:anchor="_Toc437374306" w:history="1">
             <w:r>
               <w:rPr>
                 <w:rStyle w:val="Hyperlink"/>
@@ -1735,7 +1743,7 @@
                 <w:noProof/>
                 <w:webHidden/>
               </w:rPr>
-              <w:instrText xml:space="preserve"> PAGEREF _Toc437369977 \h </w:instrText>
+              <w:instrText xml:space="preserve"> PAGEREF _Toc437374306 \h </w:instrText>
             </w:r>
             <w:r>
               <w:rPr>
@@ -1780,7 +1788,7 @@
               <w:szCs w:val="24"/>
             </w:rPr>
           </w:pPr>
-          <w:hyperlink w:anchor="_Toc437369978" w:history="1">
+          <w:hyperlink w:anchor="_Toc437374307" w:history="1">
             <w:r>
               <w:rPr>
                 <w:rStyle w:val="Hyperlink"/>
@@ -1807,7 +1815,7 @@
                 <w:noProof/>
                 <w:webHidden/>
               </w:rPr>
-              <w:instrText xml:space="preserve"> PAGEREF _Toc437369978 \h </w:instrText>
+              <w:instrText xml:space="preserve"> PAGEREF _Toc437374307 \h </w:instrText>
             </w:r>
             <w:r>
               <w:rPr>
@@ -1828,6 +1836,150 @@
                 <w:webHidden/>
               </w:rPr>
               <w:t>11</w:t>
+            </w:r>
+            <w:r>
+              <w:rPr>
+                <w:noProof/>
+                <w:webHidden/>
+              </w:rPr>
+              <w:fldChar w:fldCharType="end"/>
+            </w:r>
+          </w:hyperlink>
+        </w:p>
+        <w:p>
+          <w:pPr>
+            <w:pStyle w:val="TOC2"/>
+            <w:tabs>
+              <w:tab w:val="right" w:pos="8630"/>
+            </w:tabs>
+            <w:rPr>
+              <w:b w:val="0"/>
+              <w:smallCaps w:val="0"/>
+              <w:noProof/>
+              <w:sz w:val="24"/>
+              <w:szCs w:val="24"/>
+            </w:rPr>
+          </w:pPr>
+          <w:hyperlink w:anchor="_Toc437374308" w:history="1">
+            <w:r>
+              <w:rPr>
+                <w:rStyle w:val="Hyperlink"/>
+                <w:noProof/>
+              </w:rPr>
+              <w:t>5.2 User Interface Designs (Continued)</w:t>
+            </w:r>
+            <w:r>
+              <w:rPr>
+                <w:noProof/>
+                <w:webHidden/>
+              </w:rPr>
+              <w:tab/>
+            </w:r>
+            <w:r>
+              <w:rPr>
+                <w:noProof/>
+                <w:webHidden/>
+              </w:rPr>
+              <w:fldChar w:fldCharType="begin"/>
+            </w:r>
+            <w:r>
+              <w:rPr>
+                <w:noProof/>
+                <w:webHidden/>
+              </w:rPr>
+              <w:instrText xml:space="preserve"> PAGEREF _Toc437374308 \h </w:instrText>
+            </w:r>
+            <w:r>
+              <w:rPr>
+                <w:noProof/>
+                <w:webHidden/>
+              </w:rPr>
+            </w:r>
+            <w:r>
+              <w:rPr>
+                <w:noProof/>
+                <w:webHidden/>
+              </w:rPr>
+              <w:fldChar w:fldCharType="separate"/>
+            </w:r>
+            <w:r>
+              <w:rPr>
+                <w:noProof/>
+                <w:webHidden/>
+              </w:rPr>
+              <w:t>12</w:t>
+            </w:r>
+            <w:r>
+              <w:rPr>
+                <w:noProof/>
+                <w:webHidden/>
+              </w:rPr>
+              <w:fldChar w:fldCharType="end"/>
+            </w:r>
+          </w:hyperlink>
+        </w:p>
+        <w:p>
+          <w:pPr>
+            <w:pStyle w:val="TOC2"/>
+            <w:tabs>
+              <w:tab w:val="right" w:pos="8630"/>
+            </w:tabs>
+            <w:rPr>
+              <w:b w:val="0"/>
+              <w:smallCaps w:val="0"/>
+              <w:noProof/>
+              <w:sz w:val="24"/>
+              <w:szCs w:val="24"/>
+            </w:rPr>
+          </w:pPr>
+          <w:hyperlink w:anchor="_Toc437374309" w:history="1">
+            <w:r>
+              <w:rPr>
+                <w:rStyle w:val="Hyperlink"/>
+                <w:noProof/>
+              </w:rPr>
+              <w:t>5.2 User Interface Designs (Continued)</w:t>
+            </w:r>
+            <w:r>
+              <w:rPr>
+                <w:noProof/>
+                <w:webHidden/>
+              </w:rPr>
+              <w:tab/>
+            </w:r>
+            <w:r>
+              <w:rPr>
+                <w:noProof/>
+                <w:webHidden/>
+              </w:rPr>
+              <w:fldChar w:fldCharType="begin"/>
+            </w:r>
+            <w:r>
+              <w:rPr>
+                <w:noProof/>
+                <w:webHidden/>
+              </w:rPr>
+              <w:instrText xml:space="preserve"> PAGEREF _Toc437374309 \h </w:instrText>
+            </w:r>
+            <w:r>
+              <w:rPr>
+                <w:noProof/>
+                <w:webHidden/>
+              </w:rPr>
+            </w:r>
+            <w:r>
+              <w:rPr>
+                <w:noProof/>
+                <w:webHidden/>
+              </w:rPr>
+              <w:fldChar w:fldCharType="separate"/>
+            </w:r>
+            <w:r>
+              <w:rPr>
+                <w:noProof/>
+                <w:webHidden/>
+              </w:rPr>
+              <w:t>13</w:t>
             </w:r>
             <w:r>
               <w:rPr>
@@ -1853,7 +2005,7 @@
               <w:u w:val="none"/>
             </w:rPr>
           </w:pPr>
-          <w:hyperlink w:anchor="_Toc437369979" w:history="1">
+          <w:hyperlink w:anchor="_Toc437374310" w:history="1">
             <w:r>
               <w:rPr>
                 <w:rStyle w:val="Hyperlink"/>
@@ -1880,7 +2032,7 @@
                 <w:noProof/>
                 <w:webHidden/>
               </w:rPr>
-              <w:instrText xml:space="preserve"> PAGEREF _Toc437369979 \h </w:instrText>
+              <w:instrText xml:space="preserve"> PAGEREF _Toc437374310 \h </w:instrText>
             </w:r>
             <w:r>
               <w:rPr>
@@ -1900,7 +2052,7 @@
                 <w:noProof/>
                 <w:webHidden/>
               </w:rPr>
-              <w:t>13</w:t>
+              <w:t>14</w:t>
             </w:r>
             <w:r>
               <w:rPr>
@@ -1925,7 +2077,7 @@
               <w:szCs w:val="24"/>
             </w:rPr>
           </w:pPr>
-          <w:hyperlink w:anchor="_Toc437369980" w:history="1">
+          <w:hyperlink w:anchor="_Toc437374311" w:history="1">
             <w:r>
               <w:rPr>
                 <w:rStyle w:val="Hyperlink"/>
@@ -1952,7 +2104,7 @@
                 <w:noProof/>
                 <w:webHidden/>
               </w:rPr>
-              <w:instrText xml:space="preserve"> PAGEREF _Toc437369980 \h </w:instrText>
+              <w:instrText xml:space="preserve"> PAGEREF _Toc437374311 \h </w:instrText>
             </w:r>
             <w:r>
               <w:rPr>
@@ -1972,7 +2124,7 @@
                 <w:noProof/>
                 <w:webHidden/>
               </w:rPr>
-              <w:t>13</w:t>
+              <w:t>14</w:t>
             </w:r>
             <w:r>
               <w:rPr>
@@ -1997,7 +2149,7 @@
               <w:szCs w:val="24"/>
             </w:rPr>
           </w:pPr>
-          <w:hyperlink w:anchor="_Toc437369981" w:history="1">
+          <w:hyperlink w:anchor="_Toc437374312" w:history="1">
             <w:r>
               <w:rPr>
                 <w:rStyle w:val="Hyperlink"/>
@@ -2024,7 +2176,7 @@
                 <w:noProof/>
                 <w:webHidden/>
               </w:rPr>
-              <w:instrText xml:space="preserve"> PAGEREF _Toc437369981 \h </w:instrText>
+              <w:instrText xml:space="preserve"> PAGEREF _Toc437374312 \h </w:instrText>
             </w:r>
             <w:r>
               <w:rPr>
@@ -2044,7 +2196,7 @@
                 <w:noProof/>
                 <w:webHidden/>
               </w:rPr>
-              <w:t>13</w:t>
+              <w:t>14</w:t>
             </w:r>
             <w:r>
               <w:rPr>
@@ -2069,7 +2221,7 @@
               <w:szCs w:val="24"/>
             </w:rPr>
           </w:pPr>
-          <w:hyperlink w:anchor="_Toc437369982" w:history="1">
+          <w:hyperlink w:anchor="_Toc437374313" w:history="1">
             <w:r>
               <w:rPr>
                 <w:rStyle w:val="Hyperlink"/>
@@ -2096,7 +2248,7 @@
                 <w:noProof/>
                 <w:webHidden/>
               </w:rPr>
-              <w:instrText xml:space="preserve"> PAGEREF _Toc437369982 \h </w:instrText>
+              <w:instrText xml:space="preserve"> PAGEREF _Toc437374313 \h </w:instrText>
             </w:r>
             <w:r>
               <w:rPr>
@@ -2141,13 +2293,13 @@
               <w:szCs w:val="24"/>
             </w:rPr>
           </w:pPr>
-          <w:hyperlink w:anchor="_Toc437369983" w:history="1">
+          <w:hyperlink w:anchor="_Toc437374314" w:history="1">
             <w:r>
               <w:rPr>
                 <w:rStyle w:val="Hyperlink"/>
                 <w:noProof/>
               </w:rPr>
-              <w:t>6.4 Resource &amp; Budget</w:t>
+              <w:t>6.4 Resource &amp; Budget Projections</w:t>
             </w:r>
             <w:r>
               <w:rPr>
@@ -2168,7 +2320,7 @@
                 <w:noProof/>
                 <w:webHidden/>
               </w:rPr>
-              <w:instrText xml:space="preserve"> PAGEREF _Toc437369983 \h </w:instrText>
+              <w:instrText xml:space="preserve"> PAGEREF _Toc437374314 \h </w:instrText>
             </w:r>
             <w:r>
               <w:rPr>
@@ -2188,7 +2340,7 @@
                 <w:noProof/>
                 <w:webHidden/>
               </w:rPr>
-              <w:t>14</w:t>
+              <w:t>16</w:t>
             </w:r>
             <w:r>
               <w:rPr>
@@ -2213,12 +2365,84 @@
               <w:szCs w:val="24"/>
             </w:rPr>
           </w:pPr>
-          <w:hyperlink w:anchor="_Toc437369984" w:history="1">
+          <w:hyperlink w:anchor="_Toc437374315" w:history="1">
             <w:r>
               <w:rPr>
                 <w:rStyle w:val="Hyperlink"/>
                 <w:noProof/>
               </w:rPr>
+              <w:t>6.4 Resource &amp; Budget Projections (Continued)</w:t>
+            </w:r>
+            <w:r>
+              <w:rPr>
+                <w:noProof/>
+                <w:webHidden/>
+              </w:rPr>
+              <w:tab/>
+            </w:r>
+            <w:r>
+              <w:rPr>
+                <w:noProof/>
+                <w:webHidden/>
+              </w:rPr>
+              <w:fldChar w:fldCharType="begin"/>
+            </w:r>
+            <w:r>
+              <w:rPr>
+                <w:noProof/>
+                <w:webHidden/>
+              </w:rPr>
+              <w:instrText xml:space="preserve"> PAGEREF _Toc437374315 \h </w:instrText>
+            </w:r>
+            <w:r>
+              <w:rPr>
+                <w:noProof/>
+                <w:webHidden/>
+              </w:rPr>
+            </w:r>
+            <w:r>
+              <w:rPr>
+                <w:noProof/>
+                <w:webHidden/>
+              </w:rPr>
+              <w:fldChar w:fldCharType="separate"/>
+            </w:r>
+            <w:r>
+              <w:rPr>
+                <w:noProof/>
+                <w:webHidden/>
+              </w:rPr>
+              <w:t>17</w:t>
+            </w:r>
+            <w:r>
+              <w:rPr>
+                <w:noProof/>
+                <w:webHidden/>
+              </w:rPr>
+              <w:fldChar w:fldCharType="end"/>
+            </w:r>
+          </w:hyperlink>
+        </w:p>
+        <w:p>
+          <w:pPr>
+            <w:pStyle w:val="TOC2"/>
+            <w:tabs>
+              <w:tab w:val="right" w:pos="8630"/>
+            </w:tabs>
+            <w:rPr>
+              <w:b w:val="0"/>
+              <w:smallCaps w:val="0"/>
+              <w:noProof/>
+              <w:sz w:val="24"/>
+              <w:szCs w:val="24"/>
+            </w:rPr>
+          </w:pPr>
+          <w:hyperlink w:anchor="_Toc437374316" w:history="1">
+            <w:r>
+              <w:rPr>
+                <w:rStyle w:val="Hyperlink"/>
+                <w:noProof/>
+              </w:rPr>
               <w:t>6.5 Risks</w:t>
             </w:r>
             <w:r>
@@ -2240,7 +2464,7 @@
                 <w:noProof/>
                 <w:webHidden/>
               </w:rPr>
-              <w:instrText xml:space="preserve"> PAGEREF _Toc437369984 \h </w:instrText>
+              <w:instrText xml:space="preserve"> PAGEREF _Toc437374316 \h </w:instrText>
             </w:r>
             <w:r>
               <w:rPr>
@@ -2260,7 +2484,7 @@
                 <w:noProof/>
                 <w:webHidden/>
               </w:rPr>
-              <w:t>14</w:t>
+              <w:t>17</w:t>
             </w:r>
             <w:r>
               <w:rPr>
@@ -2286,7 +2510,7 @@
               <w:u w:val="none"/>
             </w:rPr>
           </w:pPr>
-          <w:hyperlink w:anchor="_Toc437369985" w:history="1">
+          <w:hyperlink w:anchor="_Toc437374317" w:history="1">
             <w:r>
               <w:rPr>
                 <w:rStyle w:val="Hyperlink"/>
@@ -2313,7 +2537,7 @@
                 <w:noProof/>
                 <w:webHidden/>
               </w:rPr>
-              <w:instrText xml:space="preserve"> PAGEREF _Toc437369985 \h </w:instrText>
+              <w:instrText xml:space="preserve"> PAGEREF _Toc437374317 \h </w:instrText>
             </w:r>
             <w:r>
               <w:rPr>
@@ -2333,7 +2557,7 @@
                 <w:noProof/>
                 <w:webHidden/>
               </w:rPr>
-              <w:t>16</w:t>
+              <w:t>18</w:t>
             </w:r>
             <w:r>
               <w:rPr>
@@ -2377,12 +2601,15 @@
     <w:p>
       <w:pPr>
         <w:pStyle w:val="Heading1"/>
+        <w:pBdr>
+          <w:bottom w:val="single" w:sz="4" w:space="1" w:color="auto"/>
+        </w:pBdr>
         <w:rPr>
           <w:b/>
           <w:color w:val="000000" w:themeColor="text1"/>
         </w:rPr>
       </w:pPr>
-      <w:bookmarkStart w:id="0" w:name="_Toc437369964"/>
+      <w:bookmarkStart w:id="1" w:name="_Toc437374293"/>
       <w:r>
         <w:rPr>
           <w:b/>
@@ -2398,7 +2625,7 @@
         </w:rPr>
         <w:t>Executive Summary</w:t>
       </w:r>
-      <w:bookmarkEnd w:id="0"/>
+      <w:bookmarkEnd w:id="1"/>
     </w:p>
     <w:p/>
     <w:p>
@@ -2507,18 +2734,40 @@
     <w:p/>
     <w:p>
       <w:pPr>
-        <w:pStyle w:val="Heading1"/>
+        <w:rPr>
+          <w:rFonts w:asciiTheme="majorHAnsi" w:eastAsiaTheme="majorEastAsia" w:hAnsiTheme="majorHAnsi" w:cstheme="majorBidi"/>
+          <w:b/>
+          <w:color w:val="000000" w:themeColor="text1"/>
+          <w:sz w:val="32"/>
+          <w:szCs w:val="32"/>
+        </w:rPr>
+      </w:pPr>
+      <w:r>
         <w:rPr>
           <w:b/>
           <w:color w:val="000000" w:themeColor="text1"/>
         </w:rPr>
-      </w:pPr>
-      <w:bookmarkStart w:id="1" w:name="_Toc437369965"/>
-      <w:r>
+        <w:br w:type="page"/>
+      </w:r>
+    </w:p>
+    <w:p>
+      <w:pPr>
+        <w:pStyle w:val="Heading1"/>
+        <w:pBdr>
+          <w:bottom w:val="single" w:sz="4" w:space="1" w:color="auto"/>
+        </w:pBdr>
         <w:rPr>
           <w:b/>
           <w:color w:val="000000" w:themeColor="text1"/>
         </w:rPr>
+      </w:pPr>
+      <w:bookmarkStart w:id="2" w:name="_Toc437374294"/>
+      <w:r>
+        <w:rPr>
+          <w:b/>
+          <w:color w:val="000000" w:themeColor="text1"/>
+        </w:rPr>
+        <w:lastRenderedPageBreak/>
         <w:t>2</w:t>
       </w:r>
       <w:r>
@@ -2535,7 +2784,7 @@
         </w:rPr>
         <w:t xml:space="preserve"> Introduction</w:t>
       </w:r>
-      <w:bookmarkEnd w:id="1"/>
+      <w:bookmarkEnd w:id="2"/>
     </w:p>
     <w:p/>
     <w:p>
@@ -2546,7 +2795,7 @@
           <w:color w:val="000000" w:themeColor="text1"/>
         </w:rPr>
       </w:pPr>
-      <w:bookmarkStart w:id="2" w:name="_Toc437369966"/>
+      <w:bookmarkStart w:id="3" w:name="_Toc437374295"/>
       <w:r>
         <w:rPr>
           <w:b/>
@@ -2554,7 +2803,7 @@
         </w:rPr>
         <w:t>2.1 Overview</w:t>
       </w:r>
-      <w:bookmarkEnd w:id="2"/>
+      <w:bookmarkEnd w:id="3"/>
     </w:p>
     <w:p/>
     <w:p>
@@ -2562,11 +2811,7 @@
         <w:jc w:val="both"/>
       </w:pPr>
       <w:r>
-        <w:t xml:space="preserve">Most people will purchase a regular ICE car that best fits their needs and/or has the highest MPG available. In 2014, the U.S. alone used about 140 billion gallons of gasoline. The use of this much gasoline has had immense negative contributions to </w:t>
-      </w:r>
-      <w:r>
-        <w:lastRenderedPageBreak/>
-        <w:t xml:space="preserve">global warming. Electric Vehicles can help minimize the amount of gasoline the U.S. uses, which will in turn benefit the world as a whole. Most consumers are unaware of the benefits that electric vehicles provide. Most consumers are accustomed to searching for a new vehicle by comparing MPG ratings between different gasoline powered automobiles. In fact, most Americans put fuel economy at the top of their list when it comes to purchasing a new car. While most consumers use this MPG value, electric vehicle owners use MPGe values to compare vehicles. Most consumers are unaware that electric vehicles on average have a much higher MPGe value than a traditional car. This app would serve to inform consumers on purchasing an electric car by providing a comparison to traditional gasoline vehicles and also provide an extensive list of benefits that come with operating an electric vehicle. Most people are uninformed about electric vehicles and when people purchase an electric car there are some misconceptions that arise. Only 740,000 electric vehicles have been sold around the world and currently in the U.S. alone there are only 345,000 electric vehicles on the road. This may be only 1% of new U.S. cars sold each year, but this percentage is increasing </w:t>
+        <w:t xml:space="preserve">Most people will purchase a regular ICE car that best fits their needs and/or has the highest MPG available. In 2014, the U.S. alone used about 140 billion gallons of gasoline. The use of this much gasoline has had immense negative contributions to global warming. Electric Vehicles can help minimize the amount of gasoline the U.S. uses, which will in turn benefit the world as a whole. Most consumers are unaware of the benefits that electric vehicles provide. Most consumers are accustomed to searching for a new vehicle by comparing MPG ratings between different gasoline powered automobiles. In fact, most Americans put fuel economy at the top of their list when it comes to purchasing a new car. While most consumers use this MPG value, electric vehicle owners use MPGe values to compare vehicles. Most consumers are unaware that electric vehicles on average have a much higher MPGe value than a traditional car. This app would serve to inform consumers on purchasing an electric car by providing a comparison to traditional gasoline vehicles and also provide an extensive list of benefits that come with operating an electric vehicle. Most people are uninformed about electric vehicles and when people purchase an electric car there are some misconceptions that arise. Only 740,000 electric vehicles have been sold around the world and currently in the U.S. alone there are only 345,000 electric vehicles on the road. This may be only 1% of new U.S. cars sold each year, but this percentage is increasing </w:t>
       </w:r>
       <w:r>
         <w:t>per</w:t>
@@ -2616,15 +2861,16 @@
           <w:color w:val="000000" w:themeColor="text1"/>
         </w:rPr>
       </w:pPr>
-      <w:bookmarkStart w:id="3" w:name="_Toc437369967"/>
+      <w:bookmarkStart w:id="4" w:name="_Toc437374296"/>
       <w:r>
         <w:rPr>
           <w:b/>
           <w:color w:val="000000" w:themeColor="text1"/>
         </w:rPr>
+        <w:lastRenderedPageBreak/>
         <w:t>2.2 Abbreviations and Definitions</w:t>
       </w:r>
-      <w:bookmarkEnd w:id="3"/>
+      <w:bookmarkEnd w:id="4"/>
     </w:p>
     <w:p>
       <w:pPr>
@@ -2722,7 +2968,6 @@
         <w:rPr>
           <w:b/>
         </w:rPr>
-        <w:lastRenderedPageBreak/>
         <w:t>Miles Per Gallon (MPG)</w:t>
       </w:r>
       <w:r>
@@ -2769,7 +3014,7 @@
           <w:color w:val="000000" w:themeColor="text1"/>
         </w:rPr>
       </w:pPr>
-      <w:bookmarkStart w:id="4" w:name="_Toc437369968"/>
+      <w:bookmarkStart w:id="5" w:name="_Toc437374297"/>
       <w:r>
         <w:rPr>
           <w:b/>
@@ -2777,7 +3022,7 @@
         </w:rPr>
         <w:t>2.3 Background</w:t>
       </w:r>
-      <w:bookmarkEnd w:id="4"/>
+      <w:bookmarkEnd w:id="5"/>
     </w:p>
     <w:p/>
     <w:p>
@@ -2819,18 +3064,40 @@
     <w:p/>
     <w:p>
       <w:pPr>
-        <w:pStyle w:val="Heading1"/>
+        <w:rPr>
+          <w:rFonts w:asciiTheme="majorHAnsi" w:eastAsiaTheme="majorEastAsia" w:hAnsiTheme="majorHAnsi" w:cstheme="majorBidi"/>
+          <w:b/>
+          <w:color w:val="000000" w:themeColor="text1"/>
+          <w:sz w:val="32"/>
+          <w:szCs w:val="32"/>
+        </w:rPr>
+      </w:pPr>
+      <w:r>
         <w:rPr>
           <w:b/>
           <w:color w:val="000000" w:themeColor="text1"/>
         </w:rPr>
-      </w:pPr>
-      <w:bookmarkStart w:id="5" w:name="_Toc437369969"/>
-      <w:r>
+        <w:br w:type="page"/>
+      </w:r>
+    </w:p>
+    <w:p>
+      <w:pPr>
+        <w:pStyle w:val="Heading1"/>
+        <w:pBdr>
+          <w:bottom w:val="single" w:sz="4" w:space="1" w:color="auto"/>
+        </w:pBdr>
         <w:rPr>
           <w:b/>
           <w:color w:val="000000" w:themeColor="text1"/>
         </w:rPr>
+      </w:pPr>
+      <w:bookmarkStart w:id="6" w:name="_Toc437374298"/>
+      <w:r>
+        <w:rPr>
+          <w:b/>
+          <w:color w:val="000000" w:themeColor="text1"/>
+        </w:rPr>
+        <w:lastRenderedPageBreak/>
         <w:t>3</w:t>
       </w:r>
       <w:r>
@@ -2847,7 +3114,7 @@
         </w:rPr>
         <w:t xml:space="preserve"> Market Analysis</w:t>
       </w:r>
-      <w:bookmarkEnd w:id="5"/>
+      <w:bookmarkEnd w:id="6"/>
     </w:p>
     <w:p/>
     <w:p>
@@ -2858,7 +3125,7 @@
           <w:color w:val="000000" w:themeColor="text1"/>
         </w:rPr>
       </w:pPr>
-      <w:bookmarkStart w:id="6" w:name="_Toc437369970"/>
+      <w:bookmarkStart w:id="7" w:name="_Toc437374299"/>
       <w:r>
         <w:rPr>
           <w:b/>
@@ -2866,7 +3133,7 @@
         </w:rPr>
         <w:t>3.1 Needs Analysis</w:t>
       </w:r>
-      <w:bookmarkEnd w:id="6"/>
+      <w:bookmarkEnd w:id="7"/>
     </w:p>
     <w:p/>
     <w:p>
@@ -2888,11 +3155,7 @@
         <w:jc w:val="both"/>
       </w:pPr>
       <w:r>
-        <w:t xml:space="preserve">The app will need to incorporate an organized UI that is easy to use for any age. Other services already exist that provide users with certain information, but not </w:t>
-      </w:r>
-      <w:r>
-        <w:lastRenderedPageBreak/>
-        <w:t xml:space="preserve">as much detail as this app would provide. The app would need to incorporate these extra services especially OnStar. OnStar is a service provided to users who purchase any General Motors vehicle. OnStar provides users of electric vehicles with information on the amount of charge their vehicle has and how much time a full charge will need to take from the given charge. This service would eventually be implemented into the app and will allow users to login to their OnStar account. </w:t>
+        <w:t xml:space="preserve">The app will need to incorporate an organized UI that is easy to use for any age. Other services already exist that provide users with certain information, but not as much detail as this app would provide. The app would need to incorporate these extra services especially OnStar. OnStar is a service provided to users who purchase any General Motors vehicle. OnStar provides users of electric vehicles with information on the amount of charge their vehicle has and how much time a full charge will need to take from the given charge. This service would eventually be implemented into the app and will allow users to login to their OnStar account. </w:t>
       </w:r>
     </w:p>
     <w:p>
@@ -2944,7 +3207,11 @@
         <w:jc w:val="both"/>
       </w:pPr>
       <w:r>
-        <w:t>It is assumed that most users of electric vehicles will have already purchased a mobile device/tablet and have access to download the app from their mobile device cloud store. Users will also need to have some free space on their mobile device/tablet to allow the app to store specific data pertaining to their respective profile.</w:t>
+        <w:t xml:space="preserve">It is assumed that most users of electric vehicles will have already purchased a mobile device/tablet and have access to download the app from their mobile </w:t>
+      </w:r>
+      <w:r>
+        <w:lastRenderedPageBreak/>
+        <w:t>device cloud store. Users will also need to have some free space on their mobile device/tablet to allow the app to store specific data pertaining to their respective profile.</w:t>
       </w:r>
     </w:p>
     <w:p/>
@@ -2956,7 +3223,7 @@
           <w:color w:val="000000" w:themeColor="text1"/>
         </w:rPr>
       </w:pPr>
-      <w:bookmarkStart w:id="7" w:name="_Toc437369971"/>
+      <w:bookmarkStart w:id="8" w:name="_Toc437374300"/>
       <w:r>
         <w:rPr>
           <w:b/>
@@ -2964,7 +3231,7 @@
         </w:rPr>
         <w:t>3.2 Competitive Analysis</w:t>
       </w:r>
-      <w:bookmarkEnd w:id="7"/>
+      <w:bookmarkEnd w:id="8"/>
     </w:p>
     <w:p/>
     <w:p>
@@ -3028,12 +3295,23 @@
         <w:t>Mobile app: Azra Network</w:t>
       </w:r>
     </w:p>
+    <w:p/>
     <w:p>
       <w:r>
-        <w:br w:type="page"/>
+        <w:rPr>
+          <w:b/>
+          <w:color w:val="000000" w:themeColor="text1"/>
+        </w:rPr>
+        <w:t>3.2 Competitive Analysis</w:t>
+      </w:r>
+      <w:r>
+        <w:rPr>
+          <w:b/>
+          <w:color w:val="000000" w:themeColor="text1"/>
+        </w:rPr>
+        <w:t xml:space="preserve"> (Continued)</w:t>
       </w:r>
     </w:p>
-    <w:p/>
     <w:tbl>
       <w:tblPr>
         <w:tblStyle w:val="TableGrid"/>
@@ -3054,7 +3332,7 @@
         <w:tc>
           <w:tcPr>
             <w:tcW w:w="2250" w:type="dxa"/>
-            <w:shd w:val="clear" w:color="auto" w:fill="C00000"/>
+            <w:shd w:val="clear" w:color="auto" w:fill="7F7F7F" w:themeFill="text1" w:themeFillTint="80"/>
             <w:vAlign w:val="center"/>
           </w:tcPr>
           <w:p>
@@ -3078,7 +3356,7 @@
         <w:tc>
           <w:tcPr>
             <w:tcW w:w="1440" w:type="dxa"/>
-            <w:shd w:val="clear" w:color="auto" w:fill="C00000"/>
+            <w:shd w:val="clear" w:color="auto" w:fill="7F7F7F" w:themeFill="text1" w:themeFillTint="80"/>
             <w:vAlign w:val="center"/>
           </w:tcPr>
           <w:p>
@@ -3103,7 +3381,7 @@
         <w:tc>
           <w:tcPr>
             <w:tcW w:w="990" w:type="dxa"/>
-            <w:shd w:val="clear" w:color="auto" w:fill="C00000"/>
+            <w:shd w:val="clear" w:color="auto" w:fill="7F7F7F" w:themeFill="text1" w:themeFillTint="80"/>
             <w:vAlign w:val="center"/>
           </w:tcPr>
           <w:p>
@@ -3128,7 +3406,7 @@
         <w:tc>
           <w:tcPr>
             <w:tcW w:w="1440" w:type="dxa"/>
-            <w:shd w:val="clear" w:color="auto" w:fill="C00000"/>
+            <w:shd w:val="clear" w:color="auto" w:fill="7F7F7F" w:themeFill="text1" w:themeFillTint="80"/>
             <w:vAlign w:val="center"/>
           </w:tcPr>
           <w:p>
@@ -3153,7 +3431,7 @@
         <w:tc>
           <w:tcPr>
             <w:tcW w:w="1440" w:type="dxa"/>
-            <w:shd w:val="clear" w:color="auto" w:fill="C00000"/>
+            <w:shd w:val="clear" w:color="auto" w:fill="7F7F7F" w:themeFill="text1" w:themeFillTint="80"/>
             <w:vAlign w:val="center"/>
           </w:tcPr>
           <w:p>
@@ -3178,7 +3456,7 @@
         <w:tc>
           <w:tcPr>
             <w:tcW w:w="1170" w:type="dxa"/>
-            <w:shd w:val="clear" w:color="auto" w:fill="C00000"/>
+            <w:shd w:val="clear" w:color="auto" w:fill="7F7F7F" w:themeFill="text1" w:themeFillTint="80"/>
             <w:vAlign w:val="center"/>
           </w:tcPr>
           <w:p>
@@ -4380,7 +4658,7 @@
       </w:tr>
       <w:tr>
         <w:trPr>
-          <w:trHeight w:val="224"/>
+          <w:trHeight w:val="242"/>
         </w:trPr>
         <w:tc>
           <w:tcPr>
@@ -4400,7 +4678,14 @@
                 <w:rFonts w:ascii="Helvetica" w:hAnsi="Helvetica"/>
                 <w:b/>
               </w:rPr>
-              <w:t>Filter for charges that support the user's electric vehicle</w:t>
+              <w:t>Filter for charges that support the us</w:t>
+            </w:r>
+            <w:r>
+              <w:rPr>
+                <w:rFonts w:ascii="Helvetica" w:hAnsi="Helvetica"/>
+                <w:b/>
+              </w:rPr>
+              <w:t>er's vehicle</w:t>
             </w:r>
           </w:p>
         </w:tc>
@@ -4482,29 +4767,18 @@
         </w:tc>
       </w:tr>
     </w:tbl>
-    <w:p/>
     <w:p>
       <w:pPr>
-        <w:rPr>
-          <w:b/>
-        </w:rPr>
-      </w:pPr>
-      <w:r>
-        <w:rPr>
-          <w:b/>
-        </w:rPr>
-        <w:br w:type="page"/>
-      </w:r>
-    </w:p>
-    <w:p>
-      <w:pPr>
         <w:pStyle w:val="Heading1"/>
+        <w:pBdr>
+          <w:bottom w:val="single" w:sz="4" w:space="1" w:color="auto"/>
+        </w:pBdr>
         <w:rPr>
           <w:b/>
           <w:color w:val="000000" w:themeColor="text1"/>
         </w:rPr>
       </w:pPr>
-      <w:bookmarkStart w:id="8" w:name="_Toc437369972"/>
+      <w:bookmarkStart w:id="9" w:name="_Toc437374301"/>
       <w:r>
         <w:rPr>
           <w:b/>
@@ -4527,7 +4801,7 @@
         </w:rPr>
         <w:t xml:space="preserve"> Requirements</w:t>
       </w:r>
-      <w:bookmarkEnd w:id="8"/>
+      <w:bookmarkEnd w:id="9"/>
     </w:p>
     <w:p/>
     <w:p>
@@ -4538,7 +4812,7 @@
           <w:color w:val="000000" w:themeColor="text1"/>
         </w:rPr>
       </w:pPr>
-      <w:bookmarkStart w:id="9" w:name="_Toc437369973"/>
+      <w:bookmarkStart w:id="10" w:name="_Toc437374302"/>
       <w:r>
         <w:rPr>
           <w:b/>
@@ -4546,7 +4820,7 @@
         </w:rPr>
         <w:t>4.1 Actors and Use Cases</w:t>
       </w:r>
-      <w:bookmarkEnd w:id="9"/>
+      <w:bookmarkEnd w:id="10"/>
     </w:p>
     <w:tbl>
       <w:tblPr>
@@ -4568,7 +4842,7 @@
         <w:tc>
           <w:tcPr>
             <w:tcW w:w="2250" w:type="dxa"/>
-            <w:shd w:val="clear" w:color="auto" w:fill="C00000"/>
+            <w:shd w:val="clear" w:color="auto" w:fill="7F7F7F" w:themeFill="text1" w:themeFillTint="80"/>
             <w:vAlign w:val="center"/>
           </w:tcPr>
           <w:p>
@@ -4593,7 +4867,7 @@
         <w:tc>
           <w:tcPr>
             <w:tcW w:w="1440" w:type="dxa"/>
-            <w:shd w:val="clear" w:color="auto" w:fill="C00000"/>
+            <w:shd w:val="clear" w:color="auto" w:fill="7F7F7F" w:themeFill="text1" w:themeFillTint="80"/>
             <w:vAlign w:val="center"/>
           </w:tcPr>
           <w:p>
@@ -4618,7 +4892,7 @@
         <w:tc>
           <w:tcPr>
             <w:tcW w:w="990" w:type="dxa"/>
-            <w:shd w:val="clear" w:color="auto" w:fill="C00000"/>
+            <w:shd w:val="clear" w:color="auto" w:fill="7F7F7F" w:themeFill="text1" w:themeFillTint="80"/>
             <w:vAlign w:val="center"/>
           </w:tcPr>
           <w:p>
@@ -4643,7 +4917,7 @@
         <w:tc>
           <w:tcPr>
             <w:tcW w:w="1440" w:type="dxa"/>
-            <w:shd w:val="clear" w:color="auto" w:fill="C00000"/>
+            <w:shd w:val="clear" w:color="auto" w:fill="7F7F7F" w:themeFill="text1" w:themeFillTint="80"/>
             <w:vAlign w:val="center"/>
           </w:tcPr>
           <w:p>
@@ -4668,7 +4942,7 @@
         <w:tc>
           <w:tcPr>
             <w:tcW w:w="1620" w:type="dxa"/>
-            <w:shd w:val="clear" w:color="auto" w:fill="C00000"/>
+            <w:shd w:val="clear" w:color="auto" w:fill="7F7F7F" w:themeFill="text1" w:themeFillTint="80"/>
             <w:vAlign w:val="center"/>
           </w:tcPr>
           <w:p>
@@ -4693,7 +4967,7 @@
         <w:tc>
           <w:tcPr>
             <w:tcW w:w="990" w:type="dxa"/>
-            <w:shd w:val="clear" w:color="auto" w:fill="C00000"/>
+            <w:shd w:val="clear" w:color="auto" w:fill="7F7F7F" w:themeFill="text1" w:themeFillTint="80"/>
             <w:vAlign w:val="center"/>
           </w:tcPr>
           <w:p>
@@ -7155,7 +7429,11 @@
         <w:t>Researcher</w:t>
       </w:r>
       <w:r>
-        <w:t xml:space="preserve"> - This could be any user that downloads the app and does not own an existing electric vehicle and is interested in discovering facts including charge time and how far they could travel with a single range if the vehicle was purchased. </w:t>
+        <w:t xml:space="preserve"> - This could be any user that downloads the app and does not own an existing electric vehicle and is interested in discovering facts </w:t>
+      </w:r>
+      <w:r>
+        <w:lastRenderedPageBreak/>
+        <w:t xml:space="preserve">including charge time and how far they could travel with a single range if the vehicle was purchased. </w:t>
       </w:r>
     </w:p>
     <w:p>
@@ -7171,7 +7449,6 @@
         <w:rPr>
           <w:b/>
         </w:rPr>
-        <w:lastRenderedPageBreak/>
         <w:t>Administrator</w:t>
       </w:r>
       <w:r>
@@ -7187,7 +7464,7 @@
           <w:color w:val="000000" w:themeColor="text1"/>
         </w:rPr>
       </w:pPr>
-      <w:bookmarkStart w:id="10" w:name="_Toc437369974"/>
+      <w:bookmarkStart w:id="11" w:name="_Toc437374303"/>
       <w:r>
         <w:rPr>
           <w:b/>
@@ -7195,7 +7472,7 @@
         </w:rPr>
         <w:t>4.2 Requirements</w:t>
       </w:r>
-      <w:bookmarkEnd w:id="10"/>
+      <w:bookmarkEnd w:id="11"/>
     </w:p>
     <w:tbl>
       <w:tblPr>
@@ -7217,8 +7494,8 @@
         </w:trPr>
         <w:tc>
           <w:tcPr>
-            <w:tcW w:w="2520" w:type="dxa"/>
-            <w:shd w:val="clear" w:color="auto" w:fill="C00000"/>
+            <w:tcW w:w="2755" w:type="dxa"/>
+            <w:shd w:val="clear" w:color="auto" w:fill="7F7F7F" w:themeFill="text1" w:themeFillTint="80"/>
             <w:vAlign w:val="center"/>
           </w:tcPr>
           <w:p>
@@ -7242,8 +7519,8 @@
         </w:tc>
         <w:tc>
           <w:tcPr>
-            <w:tcW w:w="2459" w:type="dxa"/>
-            <w:shd w:val="clear" w:color="auto" w:fill="C00000"/>
+            <w:tcW w:w="2238" w:type="dxa"/>
+            <w:shd w:val="clear" w:color="auto" w:fill="7F7F7F" w:themeFill="text1" w:themeFillTint="80"/>
             <w:vAlign w:val="center"/>
           </w:tcPr>
           <w:p>
@@ -7267,8 +7544,8 @@
         </w:tc>
         <w:tc>
           <w:tcPr>
-            <w:tcW w:w="1296" w:type="dxa"/>
-            <w:shd w:val="clear" w:color="auto" w:fill="C00000"/>
+            <w:tcW w:w="1157" w:type="dxa"/>
+            <w:shd w:val="clear" w:color="auto" w:fill="7F7F7F" w:themeFill="text1" w:themeFillTint="80"/>
             <w:vAlign w:val="center"/>
           </w:tcPr>
           <w:p>
@@ -7292,8 +7569,8 @@
         </w:tc>
         <w:tc>
           <w:tcPr>
-            <w:tcW w:w="1286" w:type="dxa"/>
-            <w:shd w:val="clear" w:color="auto" w:fill="C00000"/>
+            <w:tcW w:w="1468" w:type="dxa"/>
+            <w:shd w:val="clear" w:color="auto" w:fill="7F7F7F" w:themeFill="text1" w:themeFillTint="80"/>
             <w:vAlign w:val="center"/>
           </w:tcPr>
           <w:p>
@@ -7316,8 +7593,8 @@
         </w:tc>
         <w:tc>
           <w:tcPr>
-            <w:tcW w:w="1079" w:type="dxa"/>
-            <w:shd w:val="clear" w:color="auto" w:fill="C00000"/>
+            <w:tcW w:w="1130" w:type="dxa"/>
+            <w:shd w:val="clear" w:color="auto" w:fill="7F7F7F" w:themeFill="text1" w:themeFillTint="80"/>
             <w:vAlign w:val="center"/>
           </w:tcPr>
           <w:p>
@@ -7342,7 +7619,7 @@
       <w:tr>
         <w:tc>
           <w:tcPr>
-            <w:tcW w:w="2520" w:type="dxa"/>
+            <w:tcW w:w="2755" w:type="dxa"/>
             <w:shd w:val="clear" w:color="auto" w:fill="D9D9D9" w:themeFill="background1" w:themeFillShade="D9"/>
             <w:vAlign w:val="center"/>
           </w:tcPr>
@@ -7368,7 +7645,7 @@
         </w:tc>
         <w:tc>
           <w:tcPr>
-            <w:tcW w:w="2459" w:type="dxa"/>
+            <w:tcW w:w="2238" w:type="dxa"/>
           </w:tcPr>
           <w:p>
             <w:r>
@@ -7378,7 +7655,7 @@
         </w:tc>
         <w:tc>
           <w:tcPr>
-            <w:tcW w:w="1296" w:type="dxa"/>
+            <w:tcW w:w="1157" w:type="dxa"/>
             <w:vAlign w:val="center"/>
           </w:tcPr>
           <w:p>
@@ -7392,7 +7669,7 @@
         </w:tc>
         <w:tc>
           <w:tcPr>
-            <w:tcW w:w="1286" w:type="dxa"/>
+            <w:tcW w:w="1468" w:type="dxa"/>
             <w:vAlign w:val="center"/>
           </w:tcPr>
           <w:p>
@@ -7403,7 +7680,7 @@
         </w:tc>
         <w:tc>
           <w:tcPr>
-            <w:tcW w:w="1079" w:type="dxa"/>
+            <w:tcW w:w="1130" w:type="dxa"/>
             <w:vAlign w:val="center"/>
           </w:tcPr>
           <w:p>
@@ -7416,7 +7693,7 @@
       <w:tr>
         <w:tc>
           <w:tcPr>
-            <w:tcW w:w="2520" w:type="dxa"/>
+            <w:tcW w:w="2755" w:type="dxa"/>
             <w:shd w:val="clear" w:color="auto" w:fill="D9D9D9" w:themeFill="background1" w:themeFillShade="D9"/>
             <w:vAlign w:val="center"/>
           </w:tcPr>
@@ -7442,7 +7719,7 @@
         </w:tc>
         <w:tc>
           <w:tcPr>
-            <w:tcW w:w="2459" w:type="dxa"/>
+            <w:tcW w:w="2238" w:type="dxa"/>
           </w:tcPr>
           <w:p>
             <w:r>
@@ -7452,7 +7729,7 @@
         </w:tc>
         <w:tc>
           <w:tcPr>
-            <w:tcW w:w="1296" w:type="dxa"/>
+            <w:tcW w:w="1157" w:type="dxa"/>
             <w:vAlign w:val="center"/>
           </w:tcPr>
           <w:p>
@@ -7466,7 +7743,7 @@
         </w:tc>
         <w:tc>
           <w:tcPr>
-            <w:tcW w:w="1286" w:type="dxa"/>
+            <w:tcW w:w="1468" w:type="dxa"/>
             <w:vAlign w:val="center"/>
           </w:tcPr>
           <w:p>
@@ -7477,7 +7754,7 @@
         </w:tc>
         <w:tc>
           <w:tcPr>
-            <w:tcW w:w="1079" w:type="dxa"/>
+            <w:tcW w:w="1130" w:type="dxa"/>
             <w:vAlign w:val="center"/>
           </w:tcPr>
           <w:p>
@@ -7490,7 +7767,7 @@
       <w:tr>
         <w:tc>
           <w:tcPr>
-            <w:tcW w:w="2520" w:type="dxa"/>
+            <w:tcW w:w="2755" w:type="dxa"/>
             <w:shd w:val="clear" w:color="auto" w:fill="D9D9D9" w:themeFill="background1" w:themeFillShade="D9"/>
             <w:vAlign w:val="center"/>
           </w:tcPr>
@@ -7516,7 +7793,7 @@
         </w:tc>
         <w:tc>
           <w:tcPr>
-            <w:tcW w:w="2459" w:type="dxa"/>
+            <w:tcW w:w="2238" w:type="dxa"/>
           </w:tcPr>
           <w:p>
             <w:r>
@@ -7526,7 +7803,7 @@
         </w:tc>
         <w:tc>
           <w:tcPr>
-            <w:tcW w:w="1296" w:type="dxa"/>
+            <w:tcW w:w="1157" w:type="dxa"/>
             <w:vAlign w:val="center"/>
           </w:tcPr>
           <w:p>
@@ -7540,7 +7817,7 @@
         </w:tc>
         <w:tc>
           <w:tcPr>
-            <w:tcW w:w="1286" w:type="dxa"/>
+            <w:tcW w:w="1468" w:type="dxa"/>
             <w:vAlign w:val="center"/>
           </w:tcPr>
           <w:p>
@@ -7551,7 +7828,7 @@
         </w:tc>
         <w:tc>
           <w:tcPr>
-            <w:tcW w:w="1079" w:type="dxa"/>
+            <w:tcW w:w="1130" w:type="dxa"/>
             <w:vAlign w:val="center"/>
           </w:tcPr>
           <w:p>
@@ -7564,7 +7841,7 @@
       <w:tr>
         <w:tc>
           <w:tcPr>
-            <w:tcW w:w="2520" w:type="dxa"/>
+            <w:tcW w:w="2755" w:type="dxa"/>
             <w:shd w:val="clear" w:color="auto" w:fill="D9D9D9" w:themeFill="background1" w:themeFillShade="D9"/>
             <w:vAlign w:val="center"/>
           </w:tcPr>
@@ -7590,7 +7867,7 @@
         </w:tc>
         <w:tc>
           <w:tcPr>
-            <w:tcW w:w="2459" w:type="dxa"/>
+            <w:tcW w:w="2238" w:type="dxa"/>
           </w:tcPr>
           <w:p>
             <w:r>
@@ -7600,7 +7877,7 @@
         </w:tc>
         <w:tc>
           <w:tcPr>
-            <w:tcW w:w="1296" w:type="dxa"/>
+            <w:tcW w:w="1157" w:type="dxa"/>
             <w:vAlign w:val="center"/>
           </w:tcPr>
           <w:p>
@@ -7614,7 +7891,7 @@
         </w:tc>
         <w:tc>
           <w:tcPr>
-            <w:tcW w:w="1286" w:type="dxa"/>
+            <w:tcW w:w="1468" w:type="dxa"/>
             <w:vAlign w:val="center"/>
           </w:tcPr>
           <w:p>
@@ -7625,7 +7902,7 @@
         </w:tc>
         <w:tc>
           <w:tcPr>
-            <w:tcW w:w="1079" w:type="dxa"/>
+            <w:tcW w:w="1130" w:type="dxa"/>
             <w:vAlign w:val="center"/>
           </w:tcPr>
           <w:p>
@@ -7641,7 +7918,7 @@
         </w:trPr>
         <w:tc>
           <w:tcPr>
-            <w:tcW w:w="2520" w:type="dxa"/>
+            <w:tcW w:w="2755" w:type="dxa"/>
             <w:shd w:val="clear" w:color="auto" w:fill="D9D9D9" w:themeFill="background1" w:themeFillShade="D9"/>
             <w:vAlign w:val="center"/>
           </w:tcPr>
@@ -7667,7 +7944,7 @@
         </w:tc>
         <w:tc>
           <w:tcPr>
-            <w:tcW w:w="2459" w:type="dxa"/>
+            <w:tcW w:w="2238" w:type="dxa"/>
           </w:tcPr>
           <w:p>
             <w:r>
@@ -7677,7 +7954,7 @@
         </w:tc>
         <w:tc>
           <w:tcPr>
-            <w:tcW w:w="1296" w:type="dxa"/>
+            <w:tcW w:w="1157" w:type="dxa"/>
             <w:vAlign w:val="center"/>
           </w:tcPr>
           <w:p>
@@ -7691,7 +7968,7 @@
         </w:tc>
         <w:tc>
           <w:tcPr>
-            <w:tcW w:w="1286" w:type="dxa"/>
+            <w:tcW w:w="1468" w:type="dxa"/>
             <w:vAlign w:val="center"/>
           </w:tcPr>
           <w:p>
@@ -7702,7 +7979,7 @@
         </w:tc>
         <w:tc>
           <w:tcPr>
-            <w:tcW w:w="1079" w:type="dxa"/>
+            <w:tcW w:w="1130" w:type="dxa"/>
             <w:vAlign w:val="center"/>
           </w:tcPr>
           <w:p>
@@ -7715,7 +7992,7 @@
       <w:tr>
         <w:tc>
           <w:tcPr>
-            <w:tcW w:w="2520" w:type="dxa"/>
+            <w:tcW w:w="2755" w:type="dxa"/>
             <w:shd w:val="clear" w:color="auto" w:fill="D9D9D9" w:themeFill="background1" w:themeFillShade="D9"/>
             <w:vAlign w:val="center"/>
           </w:tcPr>
@@ -7741,7 +8018,7 @@
         </w:tc>
         <w:tc>
           <w:tcPr>
-            <w:tcW w:w="2459" w:type="dxa"/>
+            <w:tcW w:w="2238" w:type="dxa"/>
           </w:tcPr>
           <w:p>
             <w:r>
@@ -7751,7 +8028,7 @@
         </w:tc>
         <w:tc>
           <w:tcPr>
-            <w:tcW w:w="1296" w:type="dxa"/>
+            <w:tcW w:w="1157" w:type="dxa"/>
             <w:vAlign w:val="center"/>
           </w:tcPr>
           <w:p>
@@ -7765,7 +8042,7 @@
         </w:tc>
         <w:tc>
           <w:tcPr>
-            <w:tcW w:w="1286" w:type="dxa"/>
+            <w:tcW w:w="1468" w:type="dxa"/>
             <w:vAlign w:val="center"/>
           </w:tcPr>
           <w:p>
@@ -7776,7 +8053,7 @@
         </w:tc>
         <w:tc>
           <w:tcPr>
-            <w:tcW w:w="1079" w:type="dxa"/>
+            <w:tcW w:w="1130" w:type="dxa"/>
             <w:vAlign w:val="center"/>
           </w:tcPr>
           <w:p>
@@ -7792,7 +8069,7 @@
         </w:trPr>
         <w:tc>
           <w:tcPr>
-            <w:tcW w:w="2520" w:type="dxa"/>
+            <w:tcW w:w="2755" w:type="dxa"/>
             <w:shd w:val="clear" w:color="auto" w:fill="D9D9D9" w:themeFill="background1" w:themeFillShade="D9"/>
             <w:vAlign w:val="center"/>
           </w:tcPr>
@@ -7818,7 +8095,7 @@
         </w:tc>
         <w:tc>
           <w:tcPr>
-            <w:tcW w:w="2459" w:type="dxa"/>
+            <w:tcW w:w="2238" w:type="dxa"/>
           </w:tcPr>
           <w:p>
             <w:r>
@@ -7828,7 +8105,7 @@
         </w:tc>
         <w:tc>
           <w:tcPr>
-            <w:tcW w:w="1296" w:type="dxa"/>
+            <w:tcW w:w="1157" w:type="dxa"/>
             <w:vAlign w:val="center"/>
           </w:tcPr>
           <w:p>
@@ -7842,7 +8119,7 @@
         </w:tc>
         <w:tc>
           <w:tcPr>
-            <w:tcW w:w="1286" w:type="dxa"/>
+            <w:tcW w:w="1468" w:type="dxa"/>
             <w:vAlign w:val="center"/>
           </w:tcPr>
           <w:p>
@@ -7853,7 +8130,7 @@
         </w:tc>
         <w:tc>
           <w:tcPr>
-            <w:tcW w:w="1079" w:type="dxa"/>
+            <w:tcW w:w="1130" w:type="dxa"/>
             <w:vAlign w:val="center"/>
           </w:tcPr>
           <w:p>
@@ -7866,7 +8143,7 @@
       <w:tr>
         <w:tc>
           <w:tcPr>
-            <w:tcW w:w="2520" w:type="dxa"/>
+            <w:tcW w:w="2755" w:type="dxa"/>
             <w:shd w:val="clear" w:color="auto" w:fill="D9D9D9" w:themeFill="background1" w:themeFillShade="D9"/>
             <w:vAlign w:val="center"/>
           </w:tcPr>
@@ -7892,7 +8169,7 @@
         </w:tc>
         <w:tc>
           <w:tcPr>
-            <w:tcW w:w="2459" w:type="dxa"/>
+            <w:tcW w:w="2238" w:type="dxa"/>
           </w:tcPr>
           <w:p>
             <w:r>
@@ -7902,7 +8179,7 @@
         </w:tc>
         <w:tc>
           <w:tcPr>
-            <w:tcW w:w="1296" w:type="dxa"/>
+            <w:tcW w:w="1157" w:type="dxa"/>
             <w:vAlign w:val="center"/>
           </w:tcPr>
           <w:p>
@@ -7916,7 +8193,7 @@
         </w:tc>
         <w:tc>
           <w:tcPr>
-            <w:tcW w:w="1286" w:type="dxa"/>
+            <w:tcW w:w="1468" w:type="dxa"/>
             <w:vAlign w:val="center"/>
           </w:tcPr>
           <w:p>
@@ -7927,7 +8204,7 @@
         </w:tc>
         <w:tc>
           <w:tcPr>
-            <w:tcW w:w="1079" w:type="dxa"/>
+            <w:tcW w:w="1130" w:type="dxa"/>
             <w:vAlign w:val="center"/>
           </w:tcPr>
           <w:p>
@@ -7940,7 +8217,7 @@
       <w:tr>
         <w:tc>
           <w:tcPr>
-            <w:tcW w:w="2520" w:type="dxa"/>
+            <w:tcW w:w="2755" w:type="dxa"/>
             <w:shd w:val="clear" w:color="auto" w:fill="D9D9D9" w:themeFill="background1" w:themeFillShade="D9"/>
             <w:vAlign w:val="center"/>
           </w:tcPr>
@@ -7966,7 +8243,7 @@
         </w:tc>
         <w:tc>
           <w:tcPr>
-            <w:tcW w:w="2459" w:type="dxa"/>
+            <w:tcW w:w="2238" w:type="dxa"/>
           </w:tcPr>
           <w:p>
             <w:r>
@@ -7976,7 +8253,7 @@
         </w:tc>
         <w:tc>
           <w:tcPr>
-            <w:tcW w:w="1296" w:type="dxa"/>
+            <w:tcW w:w="1157" w:type="dxa"/>
             <w:vAlign w:val="center"/>
           </w:tcPr>
           <w:p>
@@ -7990,7 +8267,7 @@
         </w:tc>
         <w:tc>
           <w:tcPr>
-            <w:tcW w:w="1286" w:type="dxa"/>
+            <w:tcW w:w="1468" w:type="dxa"/>
             <w:vAlign w:val="center"/>
           </w:tcPr>
           <w:p>
@@ -8001,7 +8278,7 @@
         </w:tc>
         <w:tc>
           <w:tcPr>
-            <w:tcW w:w="1079" w:type="dxa"/>
+            <w:tcW w:w="1130" w:type="dxa"/>
             <w:vAlign w:val="center"/>
           </w:tcPr>
           <w:p>
@@ -8014,7 +8291,7 @@
       <w:tr>
         <w:tc>
           <w:tcPr>
-            <w:tcW w:w="2520" w:type="dxa"/>
+            <w:tcW w:w="2755" w:type="dxa"/>
             <w:shd w:val="clear" w:color="auto" w:fill="D9D9D9" w:themeFill="background1" w:themeFillShade="D9"/>
             <w:vAlign w:val="center"/>
           </w:tcPr>
@@ -8040,7 +8317,7 @@
         </w:tc>
         <w:tc>
           <w:tcPr>
-            <w:tcW w:w="2459" w:type="dxa"/>
+            <w:tcW w:w="2238" w:type="dxa"/>
           </w:tcPr>
           <w:p>
             <w:r>
@@ -8050,7 +8327,7 @@
         </w:tc>
         <w:tc>
           <w:tcPr>
-            <w:tcW w:w="1296" w:type="dxa"/>
+            <w:tcW w:w="1157" w:type="dxa"/>
             <w:vAlign w:val="center"/>
           </w:tcPr>
           <w:p>
@@ -8064,7 +8341,7 @@
         </w:tc>
         <w:tc>
           <w:tcPr>
-            <w:tcW w:w="1286" w:type="dxa"/>
+            <w:tcW w:w="1468" w:type="dxa"/>
             <w:vAlign w:val="center"/>
           </w:tcPr>
           <w:p>
@@ -8075,7 +8352,7 @@
         </w:tc>
         <w:tc>
           <w:tcPr>
-            <w:tcW w:w="1079" w:type="dxa"/>
+            <w:tcW w:w="1130" w:type="dxa"/>
             <w:vAlign w:val="center"/>
           </w:tcPr>
           <w:p>
@@ -8091,7 +8368,7 @@
         </w:trPr>
         <w:tc>
           <w:tcPr>
-            <w:tcW w:w="2520" w:type="dxa"/>
+            <w:tcW w:w="2755" w:type="dxa"/>
             <w:shd w:val="clear" w:color="auto" w:fill="D9D9D9" w:themeFill="background1" w:themeFillShade="D9"/>
             <w:vAlign w:val="center"/>
           </w:tcPr>
@@ -8117,7 +8394,7 @@
         </w:tc>
         <w:tc>
           <w:tcPr>
-            <w:tcW w:w="2459" w:type="dxa"/>
+            <w:tcW w:w="2238" w:type="dxa"/>
           </w:tcPr>
           <w:p>
             <w:r>
@@ -8127,7 +8404,7 @@
         </w:tc>
         <w:tc>
           <w:tcPr>
-            <w:tcW w:w="1296" w:type="dxa"/>
+            <w:tcW w:w="1157" w:type="dxa"/>
             <w:vAlign w:val="center"/>
           </w:tcPr>
           <w:p>
@@ -8141,7 +8418,7 @@
         </w:tc>
         <w:tc>
           <w:tcPr>
-            <w:tcW w:w="1286" w:type="dxa"/>
+            <w:tcW w:w="1468" w:type="dxa"/>
             <w:vAlign w:val="center"/>
           </w:tcPr>
           <w:p>
@@ -8152,7 +8429,7 @@
         </w:tc>
         <w:tc>
           <w:tcPr>
-            <w:tcW w:w="1079" w:type="dxa"/>
+            <w:tcW w:w="1130" w:type="dxa"/>
             <w:vAlign w:val="center"/>
           </w:tcPr>
           <w:p>
@@ -8168,7 +8445,7 @@
         </w:trPr>
         <w:tc>
           <w:tcPr>
-            <w:tcW w:w="2520" w:type="dxa"/>
+            <w:tcW w:w="2755" w:type="dxa"/>
             <w:shd w:val="clear" w:color="auto" w:fill="D9D9D9" w:themeFill="background1" w:themeFillShade="D9"/>
             <w:vAlign w:val="center"/>
           </w:tcPr>
@@ -8194,7 +8471,7 @@
         </w:tc>
         <w:tc>
           <w:tcPr>
-            <w:tcW w:w="2459" w:type="dxa"/>
+            <w:tcW w:w="2238" w:type="dxa"/>
           </w:tcPr>
           <w:p>
             <w:r>
@@ -8204,7 +8481,7 @@
         </w:tc>
         <w:tc>
           <w:tcPr>
-            <w:tcW w:w="1296" w:type="dxa"/>
+            <w:tcW w:w="1157" w:type="dxa"/>
             <w:vAlign w:val="center"/>
           </w:tcPr>
           <w:p>
@@ -8218,7 +8495,7 @@
         </w:tc>
         <w:tc>
           <w:tcPr>
-            <w:tcW w:w="1286" w:type="dxa"/>
+            <w:tcW w:w="1468" w:type="dxa"/>
             <w:vAlign w:val="center"/>
           </w:tcPr>
           <w:p>
@@ -8229,7 +8506,7 @@
         </w:tc>
         <w:tc>
           <w:tcPr>
-            <w:tcW w:w="1079" w:type="dxa"/>
+            <w:tcW w:w="1130" w:type="dxa"/>
             <w:vAlign w:val="center"/>
           </w:tcPr>
           <w:p>
@@ -8245,7 +8522,7 @@
         </w:trPr>
         <w:tc>
           <w:tcPr>
-            <w:tcW w:w="2520" w:type="dxa"/>
+            <w:tcW w:w="2755" w:type="dxa"/>
             <w:shd w:val="clear" w:color="auto" w:fill="D9D9D9" w:themeFill="background1" w:themeFillShade="D9"/>
             <w:vAlign w:val="center"/>
           </w:tcPr>
@@ -8271,7 +8548,7 @@
         </w:tc>
         <w:tc>
           <w:tcPr>
-            <w:tcW w:w="2459" w:type="dxa"/>
+            <w:tcW w:w="2238" w:type="dxa"/>
           </w:tcPr>
           <w:p>
             <w:r>
@@ -8281,7 +8558,7 @@
         </w:tc>
         <w:tc>
           <w:tcPr>
-            <w:tcW w:w="1296" w:type="dxa"/>
+            <w:tcW w:w="1157" w:type="dxa"/>
             <w:vAlign w:val="center"/>
           </w:tcPr>
           <w:p>
@@ -8295,7 +8572,7 @@
         </w:tc>
         <w:tc>
           <w:tcPr>
-            <w:tcW w:w="1286" w:type="dxa"/>
+            <w:tcW w:w="1468" w:type="dxa"/>
             <w:vAlign w:val="center"/>
           </w:tcPr>
           <w:p>
@@ -8306,7 +8583,7 @@
         </w:tc>
         <w:tc>
           <w:tcPr>
-            <w:tcW w:w="1079" w:type="dxa"/>
+            <w:tcW w:w="1130" w:type="dxa"/>
             <w:vAlign w:val="center"/>
           </w:tcPr>
           <w:p>
@@ -8322,7 +8599,7 @@
         </w:trPr>
         <w:tc>
           <w:tcPr>
-            <w:tcW w:w="2520" w:type="dxa"/>
+            <w:tcW w:w="2755" w:type="dxa"/>
             <w:shd w:val="clear" w:color="auto" w:fill="D9D9D9" w:themeFill="background1" w:themeFillShade="D9"/>
             <w:vAlign w:val="center"/>
           </w:tcPr>
@@ -8348,7 +8625,7 @@
         </w:tc>
         <w:tc>
           <w:tcPr>
-            <w:tcW w:w="2459" w:type="dxa"/>
+            <w:tcW w:w="2238" w:type="dxa"/>
           </w:tcPr>
           <w:p>
             <w:r>
@@ -8358,7 +8635,7 @@
         </w:tc>
         <w:tc>
           <w:tcPr>
-            <w:tcW w:w="1296" w:type="dxa"/>
+            <w:tcW w:w="1157" w:type="dxa"/>
             <w:vAlign w:val="center"/>
           </w:tcPr>
           <w:p>
@@ -8372,7 +8649,7 @@
         </w:tc>
         <w:tc>
           <w:tcPr>
-            <w:tcW w:w="1286" w:type="dxa"/>
+            <w:tcW w:w="1468" w:type="dxa"/>
             <w:vAlign w:val="center"/>
           </w:tcPr>
           <w:p>
@@ -8383,7 +8660,7 @@
         </w:tc>
         <w:tc>
           <w:tcPr>
-            <w:tcW w:w="1079" w:type="dxa"/>
+            <w:tcW w:w="1130" w:type="dxa"/>
             <w:vAlign w:val="center"/>
           </w:tcPr>
           <w:p>
@@ -8399,7 +8676,7 @@
         </w:trPr>
         <w:tc>
           <w:tcPr>
-            <w:tcW w:w="2520" w:type="dxa"/>
+            <w:tcW w:w="2755" w:type="dxa"/>
             <w:shd w:val="clear" w:color="auto" w:fill="D9D9D9" w:themeFill="background1" w:themeFillShade="D9"/>
             <w:vAlign w:val="center"/>
           </w:tcPr>
@@ -8425,7 +8702,7 @@
         </w:tc>
         <w:tc>
           <w:tcPr>
-            <w:tcW w:w="2459" w:type="dxa"/>
+            <w:tcW w:w="2238" w:type="dxa"/>
           </w:tcPr>
           <w:p>
             <w:r>
@@ -8435,7 +8712,7 @@
         </w:tc>
         <w:tc>
           <w:tcPr>
-            <w:tcW w:w="1296" w:type="dxa"/>
+            <w:tcW w:w="1157" w:type="dxa"/>
             <w:vAlign w:val="center"/>
           </w:tcPr>
           <w:p>
@@ -8449,7 +8726,7 @@
         </w:tc>
         <w:tc>
           <w:tcPr>
-            <w:tcW w:w="1286" w:type="dxa"/>
+            <w:tcW w:w="1468" w:type="dxa"/>
             <w:vAlign w:val="center"/>
           </w:tcPr>
           <w:p>
@@ -8460,7 +8737,7 @@
         </w:tc>
         <w:tc>
           <w:tcPr>
-            <w:tcW w:w="1079" w:type="dxa"/>
+            <w:tcW w:w="1130" w:type="dxa"/>
             <w:vAlign w:val="center"/>
           </w:tcPr>
           <w:p>
@@ -8473,7 +8750,7 @@
       <w:tr>
         <w:tc>
           <w:tcPr>
-            <w:tcW w:w="2520" w:type="dxa"/>
+            <w:tcW w:w="2755" w:type="dxa"/>
             <w:shd w:val="clear" w:color="auto" w:fill="D9D9D9" w:themeFill="background1" w:themeFillShade="D9"/>
             <w:vAlign w:val="center"/>
           </w:tcPr>
@@ -8499,7 +8776,7 @@
         </w:tc>
         <w:tc>
           <w:tcPr>
-            <w:tcW w:w="2459" w:type="dxa"/>
+            <w:tcW w:w="2238" w:type="dxa"/>
           </w:tcPr>
           <w:p>
             <w:r>
@@ -8509,7 +8786,7 @@
         </w:tc>
         <w:tc>
           <w:tcPr>
-            <w:tcW w:w="1296" w:type="dxa"/>
+            <w:tcW w:w="1157" w:type="dxa"/>
             <w:vAlign w:val="center"/>
           </w:tcPr>
           <w:p>
@@ -8523,7 +8800,7 @@
         </w:tc>
         <w:tc>
           <w:tcPr>
-            <w:tcW w:w="1286" w:type="dxa"/>
+            <w:tcW w:w="1468" w:type="dxa"/>
             <w:vAlign w:val="center"/>
           </w:tcPr>
           <w:p>
@@ -8534,7 +8811,7 @@
         </w:tc>
         <w:tc>
           <w:tcPr>
-            <w:tcW w:w="1079" w:type="dxa"/>
+            <w:tcW w:w="1130" w:type="dxa"/>
             <w:vAlign w:val="center"/>
           </w:tcPr>
           <w:p>
@@ -8550,7 +8827,7 @@
         </w:trPr>
         <w:tc>
           <w:tcPr>
-            <w:tcW w:w="2520" w:type="dxa"/>
+            <w:tcW w:w="2755" w:type="dxa"/>
             <w:shd w:val="clear" w:color="auto" w:fill="D9D9D9" w:themeFill="background1" w:themeFillShade="D9"/>
             <w:vAlign w:val="center"/>
           </w:tcPr>
@@ -8576,7 +8853,7 @@
         </w:tc>
         <w:tc>
           <w:tcPr>
-            <w:tcW w:w="2459" w:type="dxa"/>
+            <w:tcW w:w="2238" w:type="dxa"/>
           </w:tcPr>
           <w:p>
             <w:r>
@@ -8586,7 +8863,7 @@
         </w:tc>
         <w:tc>
           <w:tcPr>
-            <w:tcW w:w="1296" w:type="dxa"/>
+            <w:tcW w:w="1157" w:type="dxa"/>
             <w:vAlign w:val="center"/>
           </w:tcPr>
           <w:p>
@@ -8600,7 +8877,7 @@
         </w:tc>
         <w:tc>
           <w:tcPr>
-            <w:tcW w:w="1286" w:type="dxa"/>
+            <w:tcW w:w="1468" w:type="dxa"/>
             <w:vAlign w:val="center"/>
           </w:tcPr>
           <w:p>
@@ -8611,7 +8888,7 @@
         </w:tc>
         <w:tc>
           <w:tcPr>
-            <w:tcW w:w="1079" w:type="dxa"/>
+            <w:tcW w:w="1130" w:type="dxa"/>
             <w:vAlign w:val="center"/>
           </w:tcPr>
           <w:p>
@@ -8624,7 +8901,7 @@
       <w:tr>
         <w:tc>
           <w:tcPr>
-            <w:tcW w:w="2520" w:type="dxa"/>
+            <w:tcW w:w="2755" w:type="dxa"/>
             <w:shd w:val="clear" w:color="auto" w:fill="D9D9D9" w:themeFill="background1" w:themeFillShade="D9"/>
             <w:vAlign w:val="center"/>
           </w:tcPr>
@@ -8650,7 +8927,7 @@
         </w:tc>
         <w:tc>
           <w:tcPr>
-            <w:tcW w:w="2459" w:type="dxa"/>
+            <w:tcW w:w="2238" w:type="dxa"/>
           </w:tcPr>
           <w:p>
             <w:r>
@@ -8660,7 +8937,7 @@
         </w:tc>
         <w:tc>
           <w:tcPr>
-            <w:tcW w:w="1296" w:type="dxa"/>
+            <w:tcW w:w="1157" w:type="dxa"/>
             <w:vAlign w:val="center"/>
           </w:tcPr>
           <w:p>
@@ -8674,7 +8951,7 @@
         </w:tc>
         <w:tc>
           <w:tcPr>
-            <w:tcW w:w="1286" w:type="dxa"/>
+            <w:tcW w:w="1468" w:type="dxa"/>
             <w:vAlign w:val="center"/>
           </w:tcPr>
           <w:p>
@@ -8685,7 +8962,7 @@
         </w:tc>
         <w:tc>
           <w:tcPr>
-            <w:tcW w:w="1079" w:type="dxa"/>
+            <w:tcW w:w="1130" w:type="dxa"/>
             <w:vAlign w:val="center"/>
           </w:tcPr>
           <w:p>
@@ -8698,7 +8975,7 @@
       <w:tr>
         <w:tc>
           <w:tcPr>
-            <w:tcW w:w="2520" w:type="dxa"/>
+            <w:tcW w:w="2755" w:type="dxa"/>
             <w:shd w:val="clear" w:color="auto" w:fill="D9D9D9" w:themeFill="background1" w:themeFillShade="D9"/>
             <w:vAlign w:val="center"/>
           </w:tcPr>
@@ -8724,7 +9001,7 @@
         </w:tc>
         <w:tc>
           <w:tcPr>
-            <w:tcW w:w="2459" w:type="dxa"/>
+            <w:tcW w:w="2238" w:type="dxa"/>
           </w:tcPr>
           <w:p>
             <w:r>
@@ -8734,7 +9011,7 @@
         </w:tc>
         <w:tc>
           <w:tcPr>
-            <w:tcW w:w="1296" w:type="dxa"/>
+            <w:tcW w:w="1157" w:type="dxa"/>
             <w:vAlign w:val="center"/>
           </w:tcPr>
           <w:p>
@@ -8748,7 +9025,7 @@
         </w:tc>
         <w:tc>
           <w:tcPr>
-            <w:tcW w:w="1286" w:type="dxa"/>
+            <w:tcW w:w="1468" w:type="dxa"/>
             <w:vAlign w:val="center"/>
           </w:tcPr>
           <w:p>
@@ -8759,7 +9036,7 @@
         </w:tc>
         <w:tc>
           <w:tcPr>
-            <w:tcW w:w="1079" w:type="dxa"/>
+            <w:tcW w:w="1130" w:type="dxa"/>
             <w:vAlign w:val="center"/>
           </w:tcPr>
           <w:p>
@@ -8772,7 +9049,7 @@
       <w:tr>
         <w:tc>
           <w:tcPr>
-            <w:tcW w:w="2520" w:type="dxa"/>
+            <w:tcW w:w="2755" w:type="dxa"/>
             <w:shd w:val="clear" w:color="auto" w:fill="D9D9D9" w:themeFill="background1" w:themeFillShade="D9"/>
             <w:vAlign w:val="center"/>
           </w:tcPr>
@@ -8798,7 +9075,7 @@
         </w:tc>
         <w:tc>
           <w:tcPr>
-            <w:tcW w:w="2459" w:type="dxa"/>
+            <w:tcW w:w="2238" w:type="dxa"/>
           </w:tcPr>
           <w:p>
             <w:r>
@@ -8808,7 +9085,7 @@
         </w:tc>
         <w:tc>
           <w:tcPr>
-            <w:tcW w:w="1296" w:type="dxa"/>
+            <w:tcW w:w="1157" w:type="dxa"/>
             <w:vAlign w:val="center"/>
           </w:tcPr>
           <w:p>
@@ -8822,7 +9099,7 @@
         </w:tc>
         <w:tc>
           <w:tcPr>
-            <w:tcW w:w="1286" w:type="dxa"/>
+            <w:tcW w:w="1468" w:type="dxa"/>
             <w:vAlign w:val="center"/>
           </w:tcPr>
           <w:p>
@@ -8833,7 +9110,7 @@
         </w:tc>
         <w:tc>
           <w:tcPr>
-            <w:tcW w:w="1079" w:type="dxa"/>
+            <w:tcW w:w="1130" w:type="dxa"/>
             <w:vAlign w:val="center"/>
           </w:tcPr>
           <w:p>
@@ -8846,7 +9123,7 @@
       <w:tr>
         <w:tc>
           <w:tcPr>
-            <w:tcW w:w="2520" w:type="dxa"/>
+            <w:tcW w:w="2755" w:type="dxa"/>
             <w:shd w:val="clear" w:color="auto" w:fill="D9D9D9" w:themeFill="background1" w:themeFillShade="D9"/>
             <w:vAlign w:val="center"/>
           </w:tcPr>
@@ -8872,7 +9149,7 @@
         </w:tc>
         <w:tc>
           <w:tcPr>
-            <w:tcW w:w="2459" w:type="dxa"/>
+            <w:tcW w:w="2238" w:type="dxa"/>
           </w:tcPr>
           <w:p>
             <w:r>
@@ -8882,7 +9159,7 @@
         </w:tc>
         <w:tc>
           <w:tcPr>
-            <w:tcW w:w="1296" w:type="dxa"/>
+            <w:tcW w:w="1157" w:type="dxa"/>
             <w:vAlign w:val="center"/>
           </w:tcPr>
           <w:p>
@@ -8896,7 +9173,7 @@
         </w:tc>
         <w:tc>
           <w:tcPr>
-            <w:tcW w:w="1286" w:type="dxa"/>
+            <w:tcW w:w="1468" w:type="dxa"/>
             <w:vAlign w:val="center"/>
           </w:tcPr>
           <w:p>
@@ -8907,7 +9184,7 @@
         </w:tc>
         <w:tc>
           <w:tcPr>
-            <w:tcW w:w="1079" w:type="dxa"/>
+            <w:tcW w:w="1130" w:type="dxa"/>
             <w:vAlign w:val="center"/>
           </w:tcPr>
           <w:p>
@@ -8920,7 +9197,7 @@
       <w:tr>
         <w:tc>
           <w:tcPr>
-            <w:tcW w:w="2520" w:type="dxa"/>
+            <w:tcW w:w="2755" w:type="dxa"/>
             <w:shd w:val="clear" w:color="auto" w:fill="D9D9D9" w:themeFill="background1" w:themeFillShade="D9"/>
             <w:vAlign w:val="center"/>
           </w:tcPr>
@@ -8946,7 +9223,7 @@
         </w:tc>
         <w:tc>
           <w:tcPr>
-            <w:tcW w:w="2459" w:type="dxa"/>
+            <w:tcW w:w="2238" w:type="dxa"/>
           </w:tcPr>
           <w:p>
             <w:r>
@@ -8956,7 +9233,7 @@
         </w:tc>
         <w:tc>
           <w:tcPr>
-            <w:tcW w:w="1296" w:type="dxa"/>
+            <w:tcW w:w="1157" w:type="dxa"/>
             <w:vAlign w:val="center"/>
           </w:tcPr>
           <w:p>
@@ -8970,7 +9247,7 @@
         </w:tc>
         <w:tc>
           <w:tcPr>
-            <w:tcW w:w="1286" w:type="dxa"/>
+            <w:tcW w:w="1468" w:type="dxa"/>
             <w:vAlign w:val="center"/>
           </w:tcPr>
           <w:p>
@@ -8981,7 +9258,7 @@
         </w:tc>
         <w:tc>
           <w:tcPr>
-            <w:tcW w:w="1079" w:type="dxa"/>
+            <w:tcW w:w="1130" w:type="dxa"/>
             <w:vAlign w:val="center"/>
           </w:tcPr>
           <w:p>
@@ -8994,7 +9271,7 @@
       <w:tr>
         <w:tc>
           <w:tcPr>
-            <w:tcW w:w="2520" w:type="dxa"/>
+            <w:tcW w:w="2755" w:type="dxa"/>
             <w:shd w:val="clear" w:color="auto" w:fill="D9D9D9" w:themeFill="background1" w:themeFillShade="D9"/>
             <w:vAlign w:val="center"/>
           </w:tcPr>
@@ -9020,7 +9297,7 @@
         </w:tc>
         <w:tc>
           <w:tcPr>
-            <w:tcW w:w="2459" w:type="dxa"/>
+            <w:tcW w:w="2238" w:type="dxa"/>
           </w:tcPr>
           <w:p>
             <w:r>
@@ -9030,7 +9307,7 @@
         </w:tc>
         <w:tc>
           <w:tcPr>
-            <w:tcW w:w="1296" w:type="dxa"/>
+            <w:tcW w:w="1157" w:type="dxa"/>
             <w:vAlign w:val="center"/>
           </w:tcPr>
           <w:p>
@@ -9044,7 +9321,7 @@
         </w:tc>
         <w:tc>
           <w:tcPr>
-            <w:tcW w:w="1286" w:type="dxa"/>
+            <w:tcW w:w="1468" w:type="dxa"/>
             <w:vAlign w:val="center"/>
           </w:tcPr>
           <w:p>
@@ -9055,7 +9332,7 @@
         </w:tc>
         <w:tc>
           <w:tcPr>
-            <w:tcW w:w="1079" w:type="dxa"/>
+            <w:tcW w:w="1130" w:type="dxa"/>
             <w:vAlign w:val="center"/>
           </w:tcPr>
           <w:p>
@@ -9071,7 +9348,7 @@
         </w:trPr>
         <w:tc>
           <w:tcPr>
-            <w:tcW w:w="2520" w:type="dxa"/>
+            <w:tcW w:w="2755" w:type="dxa"/>
             <w:shd w:val="clear" w:color="auto" w:fill="D9D9D9" w:themeFill="background1" w:themeFillShade="D9"/>
             <w:vAlign w:val="center"/>
           </w:tcPr>
@@ -9097,7 +9374,7 @@
         </w:tc>
         <w:tc>
           <w:tcPr>
-            <w:tcW w:w="2459" w:type="dxa"/>
+            <w:tcW w:w="2238" w:type="dxa"/>
           </w:tcPr>
           <w:p>
             <w:r>
@@ -9107,7 +9384,7 @@
         </w:tc>
         <w:tc>
           <w:tcPr>
-            <w:tcW w:w="1296" w:type="dxa"/>
+            <w:tcW w:w="1157" w:type="dxa"/>
             <w:vAlign w:val="center"/>
           </w:tcPr>
           <w:p>
@@ -9121,7 +9398,7 @@
         </w:tc>
         <w:tc>
           <w:tcPr>
-            <w:tcW w:w="1286" w:type="dxa"/>
+            <w:tcW w:w="1468" w:type="dxa"/>
             <w:vAlign w:val="center"/>
           </w:tcPr>
           <w:p>
@@ -9132,7 +9409,7 @@
         </w:tc>
         <w:tc>
           <w:tcPr>
-            <w:tcW w:w="1079" w:type="dxa"/>
+            <w:tcW w:w="1130" w:type="dxa"/>
             <w:vAlign w:val="center"/>
           </w:tcPr>
           <w:p>
@@ -9148,7 +9425,7 @@
         </w:trPr>
         <w:tc>
           <w:tcPr>
-            <w:tcW w:w="2520" w:type="dxa"/>
+            <w:tcW w:w="2755" w:type="dxa"/>
             <w:shd w:val="clear" w:color="auto" w:fill="D9D9D9" w:themeFill="background1" w:themeFillShade="D9"/>
             <w:vAlign w:val="center"/>
           </w:tcPr>
@@ -9174,7 +9451,7 @@
         </w:tc>
         <w:tc>
           <w:tcPr>
-            <w:tcW w:w="2459" w:type="dxa"/>
+            <w:tcW w:w="2238" w:type="dxa"/>
           </w:tcPr>
           <w:p>
             <w:r>
@@ -9184,7 +9461,7 @@
         </w:tc>
         <w:tc>
           <w:tcPr>
-            <w:tcW w:w="1296" w:type="dxa"/>
+            <w:tcW w:w="1157" w:type="dxa"/>
             <w:vAlign w:val="center"/>
           </w:tcPr>
           <w:p>
@@ -9198,7 +9475,7 @@
         </w:tc>
         <w:tc>
           <w:tcPr>
-            <w:tcW w:w="1286" w:type="dxa"/>
+            <w:tcW w:w="1468" w:type="dxa"/>
             <w:vAlign w:val="center"/>
           </w:tcPr>
           <w:p>
@@ -9209,7 +9486,7 @@
         </w:tc>
         <w:tc>
           <w:tcPr>
-            <w:tcW w:w="1079" w:type="dxa"/>
+            <w:tcW w:w="1130" w:type="dxa"/>
             <w:vAlign w:val="center"/>
           </w:tcPr>
           <w:p>
@@ -9225,7 +9502,7 @@
         </w:trPr>
         <w:tc>
           <w:tcPr>
-            <w:tcW w:w="2520" w:type="dxa"/>
+            <w:tcW w:w="2755" w:type="dxa"/>
             <w:shd w:val="clear" w:color="auto" w:fill="D9D9D9" w:themeFill="background1" w:themeFillShade="D9"/>
             <w:vAlign w:val="center"/>
           </w:tcPr>
@@ -9251,7 +9528,7 @@
         </w:tc>
         <w:tc>
           <w:tcPr>
-            <w:tcW w:w="2459" w:type="dxa"/>
+            <w:tcW w:w="2238" w:type="dxa"/>
           </w:tcPr>
           <w:p>
             <w:r>
@@ -9261,7 +9538,7 @@
         </w:tc>
         <w:tc>
           <w:tcPr>
-            <w:tcW w:w="1296" w:type="dxa"/>
+            <w:tcW w:w="1157" w:type="dxa"/>
             <w:vAlign w:val="center"/>
           </w:tcPr>
           <w:p>
@@ -9275,7 +9552,7 @@
         </w:tc>
         <w:tc>
           <w:tcPr>
-            <w:tcW w:w="1286" w:type="dxa"/>
+            <w:tcW w:w="1468" w:type="dxa"/>
             <w:vAlign w:val="center"/>
           </w:tcPr>
           <w:p>
@@ -9286,7 +9563,7 @@
         </w:tc>
         <w:tc>
           <w:tcPr>
-            <w:tcW w:w="1079" w:type="dxa"/>
+            <w:tcW w:w="1130" w:type="dxa"/>
             <w:vAlign w:val="center"/>
           </w:tcPr>
           <w:p>
@@ -9302,7 +9579,7 @@
         </w:trPr>
         <w:tc>
           <w:tcPr>
-            <w:tcW w:w="2520" w:type="dxa"/>
+            <w:tcW w:w="2755" w:type="dxa"/>
             <w:shd w:val="clear" w:color="auto" w:fill="D9D9D9" w:themeFill="background1" w:themeFillShade="D9"/>
             <w:vAlign w:val="center"/>
           </w:tcPr>
@@ -9328,7 +9605,7 @@
         </w:tc>
         <w:tc>
           <w:tcPr>
-            <w:tcW w:w="2459" w:type="dxa"/>
+            <w:tcW w:w="2238" w:type="dxa"/>
           </w:tcPr>
           <w:p>
             <w:r>
@@ -9338,7 +9615,7 @@
         </w:tc>
         <w:tc>
           <w:tcPr>
-            <w:tcW w:w="1296" w:type="dxa"/>
+            <w:tcW w:w="1157" w:type="dxa"/>
             <w:vAlign w:val="center"/>
           </w:tcPr>
           <w:p>
@@ -9352,7 +9629,7 @@
         </w:tc>
         <w:tc>
           <w:tcPr>
-            <w:tcW w:w="1286" w:type="dxa"/>
+            <w:tcW w:w="1468" w:type="dxa"/>
             <w:vAlign w:val="center"/>
           </w:tcPr>
           <w:p>
@@ -9363,7 +9640,7 @@
         </w:tc>
         <w:tc>
           <w:tcPr>
-            <w:tcW w:w="1079" w:type="dxa"/>
+            <w:tcW w:w="1130" w:type="dxa"/>
             <w:vAlign w:val="center"/>
           </w:tcPr>
           <w:p>
@@ -9379,7 +9656,7 @@
         </w:trPr>
         <w:tc>
           <w:tcPr>
-            <w:tcW w:w="2520" w:type="dxa"/>
+            <w:tcW w:w="2755" w:type="dxa"/>
             <w:shd w:val="clear" w:color="auto" w:fill="D9D9D9" w:themeFill="background1" w:themeFillShade="D9"/>
             <w:vAlign w:val="center"/>
           </w:tcPr>
@@ -9405,7 +9682,7 @@
         </w:tc>
         <w:tc>
           <w:tcPr>
-            <w:tcW w:w="2459" w:type="dxa"/>
+            <w:tcW w:w="2238" w:type="dxa"/>
           </w:tcPr>
           <w:p>
             <w:r>
@@ -9415,7 +9692,7 @@
         </w:tc>
         <w:tc>
           <w:tcPr>
-            <w:tcW w:w="1296" w:type="dxa"/>
+            <w:tcW w:w="1157" w:type="dxa"/>
             <w:vAlign w:val="center"/>
           </w:tcPr>
           <w:p>
@@ -9429,7 +9706,7 @@
         </w:tc>
         <w:tc>
           <w:tcPr>
-            <w:tcW w:w="1286" w:type="dxa"/>
+            <w:tcW w:w="1468" w:type="dxa"/>
             <w:vAlign w:val="center"/>
           </w:tcPr>
           <w:p>
@@ -9440,7 +9717,7 @@
         </w:tc>
         <w:tc>
           <w:tcPr>
-            <w:tcW w:w="1079" w:type="dxa"/>
+            <w:tcW w:w="1130" w:type="dxa"/>
             <w:vAlign w:val="center"/>
           </w:tcPr>
           <w:p>
@@ -9456,7 +9733,7 @@
         </w:trPr>
         <w:tc>
           <w:tcPr>
-            <w:tcW w:w="2520" w:type="dxa"/>
+            <w:tcW w:w="2755" w:type="dxa"/>
             <w:shd w:val="clear" w:color="auto" w:fill="D9D9D9" w:themeFill="background1" w:themeFillShade="D9"/>
             <w:vAlign w:val="center"/>
           </w:tcPr>
@@ -9476,13 +9753,14 @@
               <w:rPr>
                 <w:b/>
               </w:rPr>
+              <w:lastRenderedPageBreak/>
               <w:t>UI</w:t>
             </w:r>
           </w:p>
         </w:tc>
         <w:tc>
           <w:tcPr>
-            <w:tcW w:w="2459" w:type="dxa"/>
+            <w:tcW w:w="2238" w:type="dxa"/>
           </w:tcPr>
           <w:p>
             <w:r>
@@ -9492,7 +9770,7 @@
         </w:tc>
         <w:tc>
           <w:tcPr>
-            <w:tcW w:w="1296" w:type="dxa"/>
+            <w:tcW w:w="1157" w:type="dxa"/>
             <w:vAlign w:val="center"/>
           </w:tcPr>
           <w:p>
@@ -9506,7 +9784,7 @@
         </w:tc>
         <w:tc>
           <w:tcPr>
-            <w:tcW w:w="1286" w:type="dxa"/>
+            <w:tcW w:w="1468" w:type="dxa"/>
             <w:vAlign w:val="center"/>
           </w:tcPr>
           <w:p>
@@ -9517,7 +9795,7 @@
         </w:tc>
         <w:tc>
           <w:tcPr>
-            <w:tcW w:w="1079" w:type="dxa"/>
+            <w:tcW w:w="1130" w:type="dxa"/>
             <w:vAlign w:val="center"/>
           </w:tcPr>
           <w:p>
@@ -9533,7 +9811,7 @@
         </w:trPr>
         <w:tc>
           <w:tcPr>
-            <w:tcW w:w="2520" w:type="dxa"/>
+            <w:tcW w:w="2755" w:type="dxa"/>
             <w:shd w:val="clear" w:color="auto" w:fill="D9D9D9" w:themeFill="background1" w:themeFillShade="D9"/>
             <w:vAlign w:val="center"/>
           </w:tcPr>
@@ -9553,14 +9831,13 @@
               <w:rPr>
                 <w:b/>
               </w:rPr>
-              <w:lastRenderedPageBreak/>
               <w:t>UI</w:t>
             </w:r>
           </w:p>
         </w:tc>
         <w:tc>
           <w:tcPr>
-            <w:tcW w:w="2459" w:type="dxa"/>
+            <w:tcW w:w="2238" w:type="dxa"/>
           </w:tcPr>
           <w:p>
             <w:r>
@@ -9570,7 +9847,7 @@
         </w:tc>
         <w:tc>
           <w:tcPr>
-            <w:tcW w:w="1296" w:type="dxa"/>
+            <w:tcW w:w="1157" w:type="dxa"/>
             <w:vAlign w:val="center"/>
           </w:tcPr>
           <w:p>
@@ -9584,7 +9861,7 @@
         </w:tc>
         <w:tc>
           <w:tcPr>
-            <w:tcW w:w="1286" w:type="dxa"/>
+            <w:tcW w:w="1468" w:type="dxa"/>
             <w:vAlign w:val="center"/>
           </w:tcPr>
           <w:p>
@@ -9595,7 +9872,7 @@
         </w:tc>
         <w:tc>
           <w:tcPr>
-            <w:tcW w:w="1079" w:type="dxa"/>
+            <w:tcW w:w="1130" w:type="dxa"/>
             <w:vAlign w:val="center"/>
           </w:tcPr>
           <w:p>
@@ -9611,7 +9888,7 @@
         </w:trPr>
         <w:tc>
           <w:tcPr>
-            <w:tcW w:w="2520" w:type="dxa"/>
+            <w:tcW w:w="2755" w:type="dxa"/>
             <w:shd w:val="clear" w:color="auto" w:fill="D9D9D9" w:themeFill="background1" w:themeFillShade="D9"/>
             <w:vAlign w:val="center"/>
           </w:tcPr>
@@ -9637,7 +9914,7 @@
         </w:tc>
         <w:tc>
           <w:tcPr>
-            <w:tcW w:w="2459" w:type="dxa"/>
+            <w:tcW w:w="2238" w:type="dxa"/>
           </w:tcPr>
           <w:p>
             <w:r>
@@ -9647,7 +9924,7 @@
         </w:tc>
         <w:tc>
           <w:tcPr>
-            <w:tcW w:w="1296" w:type="dxa"/>
+            <w:tcW w:w="1157" w:type="dxa"/>
             <w:vAlign w:val="center"/>
           </w:tcPr>
           <w:p>
@@ -9661,7 +9938,7 @@
         </w:tc>
         <w:tc>
           <w:tcPr>
-            <w:tcW w:w="1286" w:type="dxa"/>
+            <w:tcW w:w="1468" w:type="dxa"/>
             <w:vAlign w:val="center"/>
           </w:tcPr>
           <w:p>
@@ -9672,7 +9949,7 @@
         </w:tc>
         <w:tc>
           <w:tcPr>
-            <w:tcW w:w="1079" w:type="dxa"/>
+            <w:tcW w:w="1130" w:type="dxa"/>
             <w:vAlign w:val="center"/>
           </w:tcPr>
           <w:p>
@@ -9688,7 +9965,7 @@
         </w:trPr>
         <w:tc>
           <w:tcPr>
-            <w:tcW w:w="2520" w:type="dxa"/>
+            <w:tcW w:w="2755" w:type="dxa"/>
             <w:shd w:val="clear" w:color="auto" w:fill="D9D9D9" w:themeFill="background1" w:themeFillShade="D9"/>
             <w:vAlign w:val="center"/>
           </w:tcPr>
@@ -9714,7 +9991,7 @@
         </w:tc>
         <w:tc>
           <w:tcPr>
-            <w:tcW w:w="2459" w:type="dxa"/>
+            <w:tcW w:w="2238" w:type="dxa"/>
           </w:tcPr>
           <w:p>
             <w:r>
@@ -9724,7 +10001,7 @@
         </w:tc>
         <w:tc>
           <w:tcPr>
-            <w:tcW w:w="1296" w:type="dxa"/>
+            <w:tcW w:w="1157" w:type="dxa"/>
             <w:vAlign w:val="center"/>
           </w:tcPr>
           <w:p>
@@ -9738,7 +10015,7 @@
         </w:tc>
         <w:tc>
           <w:tcPr>
-            <w:tcW w:w="1286" w:type="dxa"/>
+            <w:tcW w:w="1468" w:type="dxa"/>
             <w:vAlign w:val="center"/>
           </w:tcPr>
           <w:p>
@@ -9749,7 +10026,7 @@
         </w:tc>
         <w:tc>
           <w:tcPr>
-            <w:tcW w:w="1079" w:type="dxa"/>
+            <w:tcW w:w="1130" w:type="dxa"/>
             <w:vAlign w:val="center"/>
           </w:tcPr>
           <w:p>
@@ -9765,7 +10042,7 @@
         </w:trPr>
         <w:tc>
           <w:tcPr>
-            <w:tcW w:w="2520" w:type="dxa"/>
+            <w:tcW w:w="2755" w:type="dxa"/>
             <w:shd w:val="clear" w:color="auto" w:fill="D9D9D9" w:themeFill="background1" w:themeFillShade="D9"/>
             <w:vAlign w:val="center"/>
           </w:tcPr>
@@ -9791,7 +10068,7 @@
         </w:tc>
         <w:tc>
           <w:tcPr>
-            <w:tcW w:w="2459" w:type="dxa"/>
+            <w:tcW w:w="2238" w:type="dxa"/>
           </w:tcPr>
           <w:p>
             <w:r>
@@ -9801,7 +10078,7 @@
         </w:tc>
         <w:tc>
           <w:tcPr>
-            <w:tcW w:w="1296" w:type="dxa"/>
+            <w:tcW w:w="1157" w:type="dxa"/>
             <w:vAlign w:val="center"/>
           </w:tcPr>
           <w:p>
@@ -9815,7 +10092,7 @@
         </w:tc>
         <w:tc>
           <w:tcPr>
-            <w:tcW w:w="1286" w:type="dxa"/>
+            <w:tcW w:w="1468" w:type="dxa"/>
             <w:vAlign w:val="center"/>
           </w:tcPr>
           <w:p>
@@ -9826,7 +10103,7 @@
         </w:tc>
         <w:tc>
           <w:tcPr>
-            <w:tcW w:w="1079" w:type="dxa"/>
+            <w:tcW w:w="1130" w:type="dxa"/>
             <w:vAlign w:val="center"/>
           </w:tcPr>
           <w:p>
@@ -9842,7 +10119,7 @@
         </w:trPr>
         <w:tc>
           <w:tcPr>
-            <w:tcW w:w="2520" w:type="dxa"/>
+            <w:tcW w:w="2755" w:type="dxa"/>
             <w:shd w:val="clear" w:color="auto" w:fill="D9D9D9" w:themeFill="background1" w:themeFillShade="D9"/>
             <w:vAlign w:val="center"/>
           </w:tcPr>
@@ -9868,7 +10145,7 @@
         </w:tc>
         <w:tc>
           <w:tcPr>
-            <w:tcW w:w="2459" w:type="dxa"/>
+            <w:tcW w:w="2238" w:type="dxa"/>
           </w:tcPr>
           <w:p>
             <w:r>
@@ -9878,7 +10155,7 @@
         </w:tc>
         <w:tc>
           <w:tcPr>
-            <w:tcW w:w="1296" w:type="dxa"/>
+            <w:tcW w:w="1157" w:type="dxa"/>
             <w:vAlign w:val="center"/>
           </w:tcPr>
           <w:p>
@@ -9892,7 +10169,7 @@
         </w:tc>
         <w:tc>
           <w:tcPr>
-            <w:tcW w:w="1286" w:type="dxa"/>
+            <w:tcW w:w="1468" w:type="dxa"/>
             <w:vAlign w:val="center"/>
           </w:tcPr>
           <w:p>
@@ -9903,7 +10180,7 @@
         </w:tc>
         <w:tc>
           <w:tcPr>
-            <w:tcW w:w="1079" w:type="dxa"/>
+            <w:tcW w:w="1130" w:type="dxa"/>
             <w:vAlign w:val="center"/>
           </w:tcPr>
           <w:p>
@@ -9919,7 +10196,7 @@
         </w:trPr>
         <w:tc>
           <w:tcPr>
-            <w:tcW w:w="2520" w:type="dxa"/>
+            <w:tcW w:w="2755" w:type="dxa"/>
             <w:shd w:val="clear" w:color="auto" w:fill="D9D9D9" w:themeFill="background1" w:themeFillShade="D9"/>
             <w:vAlign w:val="center"/>
           </w:tcPr>
@@ -9945,7 +10222,7 @@
         </w:tc>
         <w:tc>
           <w:tcPr>
-            <w:tcW w:w="2459" w:type="dxa"/>
+            <w:tcW w:w="2238" w:type="dxa"/>
           </w:tcPr>
           <w:p>
             <w:r>
@@ -9955,7 +10232,7 @@
         </w:tc>
         <w:tc>
           <w:tcPr>
-            <w:tcW w:w="1296" w:type="dxa"/>
+            <w:tcW w:w="1157" w:type="dxa"/>
             <w:vAlign w:val="center"/>
           </w:tcPr>
           <w:p>
@@ -9969,7 +10246,7 @@
         </w:tc>
         <w:tc>
           <w:tcPr>
-            <w:tcW w:w="1286" w:type="dxa"/>
+            <w:tcW w:w="1468" w:type="dxa"/>
             <w:vAlign w:val="center"/>
           </w:tcPr>
           <w:p>
@@ -9980,7 +10257,7 @@
         </w:tc>
         <w:tc>
           <w:tcPr>
-            <w:tcW w:w="1079" w:type="dxa"/>
+            <w:tcW w:w="1130" w:type="dxa"/>
             <w:vAlign w:val="center"/>
           </w:tcPr>
           <w:p>
@@ -9996,7 +10273,7 @@
         </w:trPr>
         <w:tc>
           <w:tcPr>
-            <w:tcW w:w="2520" w:type="dxa"/>
+            <w:tcW w:w="2755" w:type="dxa"/>
             <w:shd w:val="clear" w:color="auto" w:fill="D9D9D9" w:themeFill="background1" w:themeFillShade="D9"/>
             <w:vAlign w:val="center"/>
           </w:tcPr>
@@ -10022,7 +10299,7 @@
         </w:tc>
         <w:tc>
           <w:tcPr>
-            <w:tcW w:w="2459" w:type="dxa"/>
+            <w:tcW w:w="2238" w:type="dxa"/>
           </w:tcPr>
           <w:p>
             <w:r>
@@ -10032,7 +10309,7 @@
         </w:tc>
         <w:tc>
           <w:tcPr>
-            <w:tcW w:w="1296" w:type="dxa"/>
+            <w:tcW w:w="1157" w:type="dxa"/>
             <w:vAlign w:val="center"/>
           </w:tcPr>
           <w:p>
@@ -10046,7 +10323,7 @@
         </w:tc>
         <w:tc>
           <w:tcPr>
-            <w:tcW w:w="1286" w:type="dxa"/>
+            <w:tcW w:w="1468" w:type="dxa"/>
             <w:vAlign w:val="center"/>
           </w:tcPr>
           <w:p>
@@ -10057,7 +10334,7 @@
         </w:tc>
         <w:tc>
           <w:tcPr>
-            <w:tcW w:w="1079" w:type="dxa"/>
+            <w:tcW w:w="1130" w:type="dxa"/>
             <w:vAlign w:val="center"/>
           </w:tcPr>
           <w:p>
@@ -10073,7 +10350,7 @@
         </w:trPr>
         <w:tc>
           <w:tcPr>
-            <w:tcW w:w="2520" w:type="dxa"/>
+            <w:tcW w:w="2755" w:type="dxa"/>
             <w:shd w:val="clear" w:color="auto" w:fill="D9D9D9" w:themeFill="background1" w:themeFillShade="D9"/>
             <w:vAlign w:val="center"/>
           </w:tcPr>
@@ -10099,7 +10376,7 @@
         </w:tc>
         <w:tc>
           <w:tcPr>
-            <w:tcW w:w="2459" w:type="dxa"/>
+            <w:tcW w:w="2238" w:type="dxa"/>
           </w:tcPr>
           <w:p>
             <w:r>
@@ -10109,7 +10386,7 @@
         </w:tc>
         <w:tc>
           <w:tcPr>
-            <w:tcW w:w="1296" w:type="dxa"/>
+            <w:tcW w:w="1157" w:type="dxa"/>
             <w:vAlign w:val="center"/>
           </w:tcPr>
           <w:p>
@@ -10123,7 +10400,7 @@
         </w:tc>
         <w:tc>
           <w:tcPr>
-            <w:tcW w:w="1286" w:type="dxa"/>
+            <w:tcW w:w="1468" w:type="dxa"/>
             <w:vAlign w:val="center"/>
           </w:tcPr>
           <w:p>
@@ -10134,7 +10411,7 @@
         </w:tc>
         <w:tc>
           <w:tcPr>
-            <w:tcW w:w="1079" w:type="dxa"/>
+            <w:tcW w:w="1130" w:type="dxa"/>
             <w:vAlign w:val="center"/>
           </w:tcPr>
           <w:p>
@@ -10150,7 +10427,7 @@
         </w:trPr>
         <w:tc>
           <w:tcPr>
-            <w:tcW w:w="2520" w:type="dxa"/>
+            <w:tcW w:w="2755" w:type="dxa"/>
             <w:shd w:val="clear" w:color="auto" w:fill="D9D9D9" w:themeFill="background1" w:themeFillShade="D9"/>
             <w:vAlign w:val="center"/>
           </w:tcPr>
@@ -10176,7 +10453,7 @@
         </w:tc>
         <w:tc>
           <w:tcPr>
-            <w:tcW w:w="2459" w:type="dxa"/>
+            <w:tcW w:w="2238" w:type="dxa"/>
           </w:tcPr>
           <w:p>
             <w:r>
@@ -10186,7 +10463,7 @@
         </w:tc>
         <w:tc>
           <w:tcPr>
-            <w:tcW w:w="1296" w:type="dxa"/>
+            <w:tcW w:w="1157" w:type="dxa"/>
             <w:vAlign w:val="center"/>
           </w:tcPr>
           <w:p>
@@ -10200,7 +10477,7 @@
         </w:tc>
         <w:tc>
           <w:tcPr>
-            <w:tcW w:w="1286" w:type="dxa"/>
+            <w:tcW w:w="1468" w:type="dxa"/>
             <w:vAlign w:val="center"/>
           </w:tcPr>
           <w:p>
@@ -10211,7 +10488,7 @@
         </w:tc>
         <w:tc>
           <w:tcPr>
-            <w:tcW w:w="1079" w:type="dxa"/>
+            <w:tcW w:w="1130" w:type="dxa"/>
             <w:vAlign w:val="center"/>
           </w:tcPr>
           <w:p>
@@ -10227,7 +10504,7 @@
         </w:trPr>
         <w:tc>
           <w:tcPr>
-            <w:tcW w:w="2520" w:type="dxa"/>
+            <w:tcW w:w="2755" w:type="dxa"/>
             <w:shd w:val="clear" w:color="auto" w:fill="D9D9D9" w:themeFill="background1" w:themeFillShade="D9"/>
             <w:vAlign w:val="center"/>
           </w:tcPr>
@@ -10253,7 +10530,7 @@
         </w:tc>
         <w:tc>
           <w:tcPr>
-            <w:tcW w:w="2459" w:type="dxa"/>
+            <w:tcW w:w="2238" w:type="dxa"/>
           </w:tcPr>
           <w:p>
             <w:r>
@@ -10263,7 +10540,7 @@
         </w:tc>
         <w:tc>
           <w:tcPr>
-            <w:tcW w:w="1296" w:type="dxa"/>
+            <w:tcW w:w="1157" w:type="dxa"/>
             <w:vAlign w:val="center"/>
           </w:tcPr>
           <w:p>
@@ -10277,7 +10554,7 @@
         </w:tc>
         <w:tc>
           <w:tcPr>
-            <w:tcW w:w="1286" w:type="dxa"/>
+            <w:tcW w:w="1468" w:type="dxa"/>
             <w:vAlign w:val="center"/>
           </w:tcPr>
           <w:p>
@@ -10288,7 +10565,7 @@
         </w:tc>
         <w:tc>
           <w:tcPr>
-            <w:tcW w:w="1079" w:type="dxa"/>
+            <w:tcW w:w="1130" w:type="dxa"/>
             <w:vAlign w:val="center"/>
           </w:tcPr>
           <w:p>
@@ -10304,7 +10581,7 @@
         </w:trPr>
         <w:tc>
           <w:tcPr>
-            <w:tcW w:w="2520" w:type="dxa"/>
+            <w:tcW w:w="2755" w:type="dxa"/>
             <w:shd w:val="clear" w:color="auto" w:fill="D9D9D9" w:themeFill="background1" w:themeFillShade="D9"/>
             <w:vAlign w:val="center"/>
           </w:tcPr>
@@ -10330,7 +10607,7 @@
         </w:tc>
         <w:tc>
           <w:tcPr>
-            <w:tcW w:w="2459" w:type="dxa"/>
+            <w:tcW w:w="2238" w:type="dxa"/>
           </w:tcPr>
           <w:p>
             <w:r>
@@ -10340,7 +10617,7 @@
         </w:tc>
         <w:tc>
           <w:tcPr>
-            <w:tcW w:w="1296" w:type="dxa"/>
+            <w:tcW w:w="1157" w:type="dxa"/>
             <w:vAlign w:val="center"/>
           </w:tcPr>
           <w:p>
@@ -10354,7 +10631,7 @@
         </w:tc>
         <w:tc>
           <w:tcPr>
-            <w:tcW w:w="1286" w:type="dxa"/>
+            <w:tcW w:w="1468" w:type="dxa"/>
             <w:vAlign w:val="center"/>
           </w:tcPr>
           <w:p>
@@ -10365,7 +10642,7 @@
         </w:tc>
         <w:tc>
           <w:tcPr>
-            <w:tcW w:w="1079" w:type="dxa"/>
+            <w:tcW w:w="1130" w:type="dxa"/>
             <w:vAlign w:val="center"/>
           </w:tcPr>
           <w:p>
@@ -10385,7 +10662,7 @@
           <w:color w:val="000000" w:themeColor="text1"/>
         </w:rPr>
       </w:pPr>
-      <w:bookmarkStart w:id="11" w:name="_Toc437369975"/>
+      <w:bookmarkStart w:id="12" w:name="_Toc437374304"/>
       <w:r>
         <w:rPr>
           <w:b/>
@@ -10400,7 +10677,7 @@
         </w:rPr>
         <w:t>Free vs. Premium</w:t>
       </w:r>
-      <w:bookmarkEnd w:id="11"/>
+      <w:bookmarkEnd w:id="12"/>
     </w:p>
     <w:tbl>
       <w:tblPr>
@@ -10421,7 +10698,7 @@
         <w:tc>
           <w:tcPr>
             <w:tcW w:w="3797" w:type="dxa"/>
-            <w:shd w:val="clear" w:color="auto" w:fill="C00000"/>
+            <w:shd w:val="clear" w:color="auto" w:fill="7F7F7F" w:themeFill="text1" w:themeFillTint="80"/>
             <w:vAlign w:val="center"/>
           </w:tcPr>
           <w:p>
@@ -10446,7 +10723,7 @@
         <w:tc>
           <w:tcPr>
             <w:tcW w:w="2529" w:type="dxa"/>
-            <w:shd w:val="clear" w:color="auto" w:fill="C00000"/>
+            <w:shd w:val="clear" w:color="auto" w:fill="7F7F7F" w:themeFill="text1" w:themeFillTint="80"/>
             <w:vAlign w:val="center"/>
           </w:tcPr>
           <w:p>
@@ -10471,7 +10748,7 @@
         <w:tc>
           <w:tcPr>
             <w:tcW w:w="2530" w:type="dxa"/>
-            <w:shd w:val="clear" w:color="auto" w:fill="C00000"/>
+            <w:shd w:val="clear" w:color="auto" w:fill="7F7F7F" w:themeFill="text1" w:themeFillTint="80"/>
             <w:vAlign w:val="center"/>
           </w:tcPr>
           <w:p>
@@ -10920,12 +11197,15 @@
     <w:p>
       <w:pPr>
         <w:pStyle w:val="Heading1"/>
+        <w:pBdr>
+          <w:bottom w:val="single" w:sz="4" w:space="1" w:color="auto"/>
+        </w:pBdr>
         <w:rPr>
           <w:b/>
           <w:color w:val="000000" w:themeColor="text1"/>
         </w:rPr>
       </w:pPr>
-      <w:bookmarkStart w:id="12" w:name="_Toc437369976"/>
+      <w:bookmarkStart w:id="13" w:name="_Toc437374305"/>
       <w:r>
         <w:rPr>
           <w:b/>
@@ -10934,7 +11214,7 @@
         <w:lastRenderedPageBreak/>
         <w:t>5 Design</w:t>
       </w:r>
-      <w:bookmarkEnd w:id="12"/>
+      <w:bookmarkEnd w:id="13"/>
     </w:p>
     <w:p/>
     <w:p>
@@ -10945,7 +11225,7 @@
           <w:color w:val="000000" w:themeColor="text1"/>
         </w:rPr>
       </w:pPr>
-      <w:bookmarkStart w:id="13" w:name="_Toc437369977"/>
+      <w:bookmarkStart w:id="14" w:name="_Toc437374306"/>
       <w:r>
         <w:rPr>
           <w:b/>
@@ -10953,7 +11233,7 @@
         </w:rPr>
         <w:t>5.1 User Interface Overview</w:t>
       </w:r>
-      <w:bookmarkEnd w:id="13"/>
+      <w:bookmarkEnd w:id="14"/>
     </w:p>
     <w:p>
       <w:pPr>
@@ -11026,7 +11306,7 @@
           <w:color w:val="000000" w:themeColor="text1"/>
         </w:rPr>
       </w:pPr>
-      <w:bookmarkStart w:id="14" w:name="_Toc437369978"/>
+      <w:bookmarkStart w:id="15" w:name="_Toc437374307"/>
       <w:r>
         <w:rPr>
           <w:b/>
@@ -11034,7 +11314,7 @@
         </w:rPr>
         <w:t>5.2 User Interface Designs</w:t>
       </w:r>
-      <w:bookmarkEnd w:id="14"/>
+      <w:bookmarkEnd w:id="15"/>
     </w:p>
     <w:p>
       <w:r>
@@ -11198,11 +11478,36 @@
       </w:r>
     </w:p>
     <w:p>
+      <w:pPr>
+        <w:pStyle w:val="Heading2"/>
+        <w:rPr>
+          <w:b/>
+          <w:color w:val="000000" w:themeColor="text1"/>
+        </w:rPr>
+      </w:pPr>
+      <w:bookmarkStart w:id="16" w:name="_Toc437374308"/>
+      <w:r>
+        <w:rPr>
+          <w:b/>
+          <w:color w:val="000000" w:themeColor="text1"/>
+        </w:rPr>
+        <w:lastRenderedPageBreak/>
+        <w:t>5.2 User Interface Designs</w:t>
+      </w:r>
+      <w:r>
+        <w:rPr>
+          <w:b/>
+          <w:color w:val="000000" w:themeColor="text1"/>
+        </w:rPr>
+        <w:t xml:space="preserve"> (Continued)</w:t>
+      </w:r>
+      <w:bookmarkEnd w:id="16"/>
+    </w:p>
+    <w:p>
       <w:r>
         <w:rPr>
           <w:noProof/>
         </w:rPr>
-        <w:lastRenderedPageBreak/>
         <w:drawing>
           <wp:inline distT="0" distB="0" distL="0" distR="0" wp14:anchorId="24BB6099" wp14:editId="7239AF07">
             <wp:extent cx="1791216" cy="3573059"/>
@@ -11521,11 +11826,36 @@
       </w:r>
     </w:p>
     <w:p>
+      <w:pPr>
+        <w:pStyle w:val="Heading2"/>
+        <w:rPr>
+          <w:b/>
+          <w:color w:val="000000" w:themeColor="text1"/>
+        </w:rPr>
+      </w:pPr>
+      <w:bookmarkStart w:id="17" w:name="_Toc437374309"/>
+      <w:r>
+        <w:rPr>
+          <w:b/>
+          <w:color w:val="000000" w:themeColor="text1"/>
+        </w:rPr>
+        <w:lastRenderedPageBreak/>
+        <w:t>5.2 User Interface Designs</w:t>
+      </w:r>
+      <w:r>
+        <w:rPr>
+          <w:b/>
+          <w:color w:val="000000" w:themeColor="text1"/>
+        </w:rPr>
+        <w:t xml:space="preserve"> (Continued)</w:t>
+      </w:r>
+      <w:bookmarkEnd w:id="17"/>
+    </w:p>
+    <w:p>
       <w:r>
         <w:rPr>
           <w:noProof/>
         </w:rPr>
-        <w:lastRenderedPageBreak/>
         <w:drawing>
           <wp:inline distT="0" distB="0" distL="0" distR="0" wp14:anchorId="58D8C477" wp14:editId="4493DB27">
             <wp:extent cx="1807348" cy="3605238"/>
@@ -11684,18 +12014,40 @@
     </w:p>
     <w:p>
       <w:pPr>
-        <w:pStyle w:val="Heading1"/>
+        <w:rPr>
+          <w:rFonts w:asciiTheme="majorHAnsi" w:eastAsiaTheme="majorEastAsia" w:hAnsiTheme="majorHAnsi" w:cstheme="majorBidi"/>
+          <w:b/>
+          <w:color w:val="000000" w:themeColor="text1"/>
+          <w:sz w:val="32"/>
+          <w:szCs w:val="32"/>
+        </w:rPr>
+      </w:pPr>
+      <w:r>
         <w:rPr>
           <w:b/>
           <w:color w:val="000000" w:themeColor="text1"/>
         </w:rPr>
-      </w:pPr>
-      <w:bookmarkStart w:id="15" w:name="_Toc437369979"/>
-      <w:r>
+        <w:br w:type="page"/>
+      </w:r>
+    </w:p>
+    <w:p>
+      <w:pPr>
+        <w:pStyle w:val="Heading1"/>
+        <w:pBdr>
+          <w:bottom w:val="single" w:sz="4" w:space="1" w:color="auto"/>
+        </w:pBdr>
         <w:rPr>
           <w:b/>
           <w:color w:val="000000" w:themeColor="text1"/>
         </w:rPr>
+      </w:pPr>
+      <w:bookmarkStart w:id="18" w:name="_Toc437374310"/>
+      <w:r>
+        <w:rPr>
+          <w:b/>
+          <w:color w:val="000000" w:themeColor="text1"/>
+        </w:rPr>
+        <w:lastRenderedPageBreak/>
         <w:t>6</w:t>
       </w:r>
       <w:r>
@@ -11712,7 +12064,7 @@
         </w:rPr>
         <w:t xml:space="preserve"> Product Plan</w:t>
       </w:r>
-      <w:bookmarkEnd w:id="15"/>
+      <w:bookmarkEnd w:id="18"/>
     </w:p>
     <w:p/>
     <w:p>
@@ -11723,7 +12075,7 @@
           <w:color w:val="000000" w:themeColor="text1"/>
         </w:rPr>
       </w:pPr>
-      <w:bookmarkStart w:id="16" w:name="_Toc437369980"/>
+      <w:bookmarkStart w:id="19" w:name="_Toc437374311"/>
       <w:r>
         <w:rPr>
           <w:b/>
@@ -11731,7 +12083,7 @@
         </w:rPr>
         <w:t>6.1 Team Bio</w:t>
       </w:r>
-      <w:bookmarkEnd w:id="16"/>
+      <w:bookmarkEnd w:id="19"/>
     </w:p>
     <w:p/>
     <w:p>
@@ -11836,7 +12188,17 @@
         <w:t xml:space="preserve"> is currently a junior, majoring in Computer Science at Muhlenberg.</w:t>
       </w:r>
     </w:p>
-    <w:p/>
+    <w:p>
+      <w:pPr>
+        <w:rPr>
+          <w:rFonts w:asciiTheme="majorHAnsi" w:eastAsiaTheme="majorEastAsia" w:hAnsiTheme="majorHAnsi" w:cstheme="majorBidi"/>
+          <w:b/>
+          <w:color w:val="000000" w:themeColor="text1"/>
+          <w:sz w:val="26"/>
+          <w:szCs w:val="26"/>
+        </w:rPr>
+      </w:pPr>
+    </w:p>
     <w:p>
       <w:pPr>
         <w:pStyle w:val="Heading2"/>
@@ -11845,7 +12207,7 @@
           <w:color w:val="000000" w:themeColor="text1"/>
         </w:rPr>
       </w:pPr>
-      <w:bookmarkStart w:id="17" w:name="_Toc437369981"/>
+      <w:bookmarkStart w:id="20" w:name="_Toc437374312"/>
       <w:r>
         <w:rPr>
           <w:b/>
@@ -11867,7 +12229,7 @@
         </w:rPr>
         <w:t>Team Organization</w:t>
       </w:r>
-      <w:bookmarkEnd w:id="17"/>
+      <w:bookmarkEnd w:id="20"/>
     </w:p>
     <w:p/>
     <w:p>
@@ -11881,11 +12243,7 @@
         <w:t>EVApp</w:t>
       </w:r>
       <w:r>
-        <w:t xml:space="preserve"> team has a simple approach to work management and decision-making. We established a checks and balance system in order to minimalize errors that </w:t>
-      </w:r>
-      <w:r>
-        <w:lastRenderedPageBreak/>
-        <w:t xml:space="preserve">make their way through the entire process. Our System is set up so that Adrian checks Ron, Ron checks Victor, Victor checks Josh, and Josh checks Adrian. </w:t>
+        <w:t xml:space="preserve"> team has a simple approach to work management and decision-making. We established a checks and balance system in order to minimalize errors that make their way through the entire process. Our System is set up so that Adrian checks Ron, Ron checks Victor, Victor checks Josh, and Josh checks Adrian. </w:t>
       </w:r>
       <w:r>
         <w:t xml:space="preserve">In the case of a disagreement, majority rules through democracy. If a decision is split then Joshua Rosenzweig makes the decision. </w:t>
@@ -11900,7 +12258,7 @@
           <w:color w:val="000000" w:themeColor="text1"/>
         </w:rPr>
       </w:pPr>
-      <w:bookmarkStart w:id="18" w:name="_Toc437369982"/>
+      <w:bookmarkStart w:id="21" w:name="_Toc437374313"/>
       <w:r>
         <w:rPr>
           <w:b/>
@@ -11922,7 +12280,7 @@
         </w:rPr>
         <w:t>Estimates &amp; Schedule</w:t>
       </w:r>
-      <w:bookmarkEnd w:id="18"/>
+      <w:bookmarkEnd w:id="21"/>
     </w:p>
     <w:p/>
     <w:p>
@@ -12043,12 +12401,26 @@
     <w:p/>
     <w:p>
       <w:pPr>
-        <w:jc w:val="both"/>
-      </w:pPr>
-      <w:r>
         <w:rPr>
           <w:b/>
         </w:rPr>
+      </w:pPr>
+      <w:r>
+        <w:rPr>
+          <w:b/>
+        </w:rPr>
+        <w:br w:type="page"/>
+      </w:r>
+    </w:p>
+    <w:p>
+      <w:pPr>
+        <w:jc w:val="both"/>
+      </w:pPr>
+      <w:r>
+        <w:rPr>
+          <w:b/>
+        </w:rPr>
+        <w:lastRenderedPageBreak/>
         <w:t>User Interface</w:t>
       </w:r>
       <w:r>
@@ -12194,47 +12566,25 @@
     <w:p/>
     <w:p>
       <w:pPr>
-        <w:pStyle w:val="Heading2"/>
         <w:rPr>
           <w:b/>
-          <w:color w:val="000000" w:themeColor="text1"/>
         </w:rPr>
       </w:pPr>
-      <w:bookmarkStart w:id="19" w:name="_Toc437369983"/>
       <w:r>
         <w:rPr>
           <w:b/>
-          <w:color w:val="000000" w:themeColor="text1"/>
         </w:rPr>
-        <w:lastRenderedPageBreak/>
-        <w:t>6.4</w:t>
-      </w:r>
-      <w:r>
-        <w:rPr>
-          <w:b/>
-          <w:color w:val="000000" w:themeColor="text1"/>
-        </w:rPr>
-        <w:t xml:space="preserve"> Resource &amp; Budget</w:t>
-      </w:r>
-      <w:bookmarkEnd w:id="19"/>
-      <w:r>
-        <w:rPr>
-          <w:b/>
-          <w:color w:val="000000" w:themeColor="text1"/>
-        </w:rPr>
-        <w:t xml:space="preserve"> (Projections)</w:t>
-      </w:r>
-    </w:p>
-    <w:p>
+        <w:t>Gant Chart: Time Line</w:t>
+      </w:r>
       <w:r>
         <w:rPr>
           <w:noProof/>
         </w:rPr>
         <w:drawing>
-          <wp:inline distT="0" distB="0" distL="0" distR="0" wp14:anchorId="7F484EEA" wp14:editId="6E946E5D">
-            <wp:extent cx="3331210" cy="2503805"/>
-            <wp:effectExtent l="0" t="0" r="0" b="10795"/>
-            <wp:docPr id="20" name="Picture 20" descr="../../../Desktop/Screen%20Shot%202015-12-08%20at%209.13.55%20PM"/>
+          <wp:inline distT="0" distB="0" distL="0" distR="0" wp14:anchorId="370DCA69" wp14:editId="3778BD01">
+            <wp:extent cx="5475605" cy="3255010"/>
+            <wp:effectExtent l="0" t="0" r="10795" b="0"/>
+            <wp:docPr id="24" name="Picture 24" descr="../Slideshow/Images/EVappTL.jpg"/>
             <wp:cNvGraphicFramePr>
               <a:graphicFrameLocks xmlns:a="http://schemas.openxmlformats.org/drawingml/2006/main" noChangeAspect="1"/>
             </wp:cNvGraphicFramePr>
@@ -12242,7 +12592,7 @@
               <a:graphicData uri="http://schemas.openxmlformats.org/drawingml/2006/picture">
                 <pic:pic xmlns:pic="http://schemas.openxmlformats.org/drawingml/2006/picture">
                   <pic:nvPicPr>
-                    <pic:cNvPr id="0" name="Picture 16" descr="../../../Desktop/Screen%20Shot%202015-12-08%20at%209.13.55%20PM"/>
+                    <pic:cNvPr id="0" name="Picture 20" descr="../Slideshow/Images/EVappTL.jpg"/>
                     <pic:cNvPicPr>
                       <a:picLocks noChangeAspect="1" noChangeArrowheads="1"/>
                     </pic:cNvPicPr>
@@ -12263,7 +12613,7 @@
                   <pic:spPr bwMode="auto">
                     <a:xfrm>
                       <a:off x="0" y="0"/>
-                      <a:ext cx="3331210" cy="2503805"/>
+                      <a:ext cx="5475605" cy="3255010"/>
                     </a:xfrm>
                     <a:prstGeom prst="rect">
                       <a:avLst/>
@@ -12279,17 +12629,51 @@
           </wp:inline>
         </w:drawing>
       </w:r>
-      <w:bookmarkStart w:id="20" w:name="_GoBack"/>
-      <w:bookmarkEnd w:id="20"/>
+    </w:p>
+    <w:p/>
+    <w:p>
+      <w:pPr>
+        <w:pStyle w:val="Heading2"/>
+        <w:rPr>
+          <w:b/>
+          <w:color w:val="000000" w:themeColor="text1"/>
+        </w:rPr>
+      </w:pPr>
+      <w:bookmarkStart w:id="22" w:name="_Toc437374314"/>
+      <w:r>
+        <w:rPr>
+          <w:b/>
+          <w:color w:val="000000" w:themeColor="text1"/>
+        </w:rPr>
+        <w:lastRenderedPageBreak/>
+        <w:t>6.4</w:t>
+      </w:r>
+      <w:r>
+        <w:rPr>
+          <w:b/>
+          <w:color w:val="000000" w:themeColor="text1"/>
+        </w:rPr>
+        <w:t xml:space="preserve"> Resource &amp; Budget</w:t>
+      </w:r>
+      <w:r>
+        <w:rPr>
+          <w:b/>
+          <w:color w:val="000000" w:themeColor="text1"/>
+        </w:rPr>
+        <w:t xml:space="preserve"> Projections</w:t>
+      </w:r>
+      <w:bookmarkEnd w:id="22"/>
+    </w:p>
+    <w:p>
       <w:r>
         <w:rPr>
           <w:noProof/>
         </w:rPr>
         <w:drawing>
-          <wp:inline distT="0" distB="0" distL="0" distR="0" wp14:anchorId="39FCF114" wp14:editId="3449DAFF">
-            <wp:extent cx="3320415" cy="2296795"/>
-            <wp:effectExtent l="0" t="0" r="6985" b="0"/>
-            <wp:docPr id="21" name="Picture 21" descr="../../../Desktop/Screen%20Shot%202015-12-08%20at%209.14.06%20PM"/>
+          <wp:inline distT="0" distB="0" distL="0" distR="0" wp14:anchorId="798C4AB1" wp14:editId="161A72D9">
+            <wp:extent cx="3819179" cy="2808687"/>
+            <wp:effectExtent l="0" t="0" r="0" b="10795"/>
+            <wp:docPr id="25" name="Picture 25" descr="../../../../Desktop/Screen%20Shot%202015-12-08%20at%209.31.28%2"/>
             <wp:cNvGraphicFramePr>
               <a:graphicFrameLocks xmlns:a="http://schemas.openxmlformats.org/drawingml/2006/main" noChangeAspect="1"/>
             </wp:cNvGraphicFramePr>
@@ -12297,7 +12681,7 @@
               <a:graphicData uri="http://schemas.openxmlformats.org/drawingml/2006/picture">
                 <pic:pic xmlns:pic="http://schemas.openxmlformats.org/drawingml/2006/picture">
                   <pic:nvPicPr>
-                    <pic:cNvPr id="0" name="Picture 17" descr="../../../Desktop/Screen%20Shot%202015-12-08%20at%209.14.06%20PM"/>
+                    <pic:cNvPr id="0" name="Picture 21" descr="../../../../Desktop/Screen%20Shot%202015-12-08%20at%209.31.28%2"/>
                     <pic:cNvPicPr>
                       <a:picLocks noChangeAspect="1" noChangeArrowheads="1"/>
                     </pic:cNvPicPr>
@@ -12318,7 +12702,7 @@
                   <pic:spPr bwMode="auto">
                     <a:xfrm>
                       <a:off x="0" y="0"/>
-                      <a:ext cx="3320415" cy="2296795"/>
+                      <a:ext cx="3831435" cy="2817700"/>
                     </a:xfrm>
                     <a:prstGeom prst="rect">
                       <a:avLst/>
@@ -12339,10 +12723,10 @@
           <w:noProof/>
         </w:rPr>
         <w:drawing>
-          <wp:inline distT="0" distB="0" distL="0" distR="0" wp14:anchorId="0EE51BA6" wp14:editId="07D2A8A9">
-            <wp:extent cx="3331210" cy="1741805"/>
-            <wp:effectExtent l="0" t="0" r="0" b="10795"/>
-            <wp:docPr id="23" name="Picture 23" descr="../../../Desktop/Screen%20Shot%202015-12-08%20at%209.14.19%20PM"/>
+          <wp:inline distT="0" distB="0" distL="0" distR="0" wp14:anchorId="1A8435BF" wp14:editId="5D0EA88B">
+            <wp:extent cx="3538855" cy="2675787"/>
+            <wp:effectExtent l="0" t="0" r="0" b="0"/>
+            <wp:docPr id="26" name="Picture 26" descr="../../../../Desktop/Screen%20Shot%202015-12-08%20at%209.31.41%2"/>
             <wp:cNvGraphicFramePr>
               <a:graphicFrameLocks xmlns:a="http://schemas.openxmlformats.org/drawingml/2006/main" noChangeAspect="1"/>
             </wp:cNvGraphicFramePr>
@@ -12350,7 +12734,7 @@
               <a:graphicData uri="http://schemas.openxmlformats.org/drawingml/2006/picture">
                 <pic:pic xmlns:pic="http://schemas.openxmlformats.org/drawingml/2006/picture">
                   <pic:nvPicPr>
-                    <pic:cNvPr id="0" name="Picture 19" descr="../../../Desktop/Screen%20Shot%202015-12-08%20at%209.14.19%20PM"/>
+                    <pic:cNvPr id="0" name="Picture 22" descr="../../../../Desktop/Screen%20Shot%202015-12-08%20at%209.31.41%2"/>
                     <pic:cNvPicPr>
                       <a:picLocks noChangeAspect="1" noChangeArrowheads="1"/>
                     </pic:cNvPicPr>
@@ -12371,7 +12755,7 @@
                   <pic:spPr bwMode="auto">
                     <a:xfrm>
                       <a:off x="0" y="0"/>
-                      <a:ext cx="3331210" cy="1741805"/>
+                      <a:ext cx="3580850" cy="2707540"/>
                     </a:xfrm>
                     <a:prstGeom prst="rect">
                       <a:avLst/>
@@ -12387,8 +12771,60 @@
           </wp:inline>
         </w:drawing>
       </w:r>
+      <w:r>
+        <w:rPr>
+          <w:noProof/>
+        </w:rPr>
+        <w:drawing>
+          <wp:inline distT="0" distB="0" distL="0" distR="0" wp14:anchorId="3AF35F93" wp14:editId="341B3895">
+            <wp:extent cx="3590579" cy="2334771"/>
+            <wp:effectExtent l="0" t="0" r="0" b="2540"/>
+            <wp:docPr id="27" name="Picture 27" descr="../../../../Desktop/Screen%20Shot%202015-12-08%20at%209.31.50%2"/>
+            <wp:cNvGraphicFramePr>
+              <a:graphicFrameLocks xmlns:a="http://schemas.openxmlformats.org/drawingml/2006/main" noChangeAspect="1"/>
+            </wp:cNvGraphicFramePr>
+            <a:graphic xmlns:a="http://schemas.openxmlformats.org/drawingml/2006/main">
+              <a:graphicData uri="http://schemas.openxmlformats.org/drawingml/2006/picture">
+                <pic:pic xmlns:pic="http://schemas.openxmlformats.org/drawingml/2006/picture">
+                  <pic:nvPicPr>
+                    <pic:cNvPr id="0" name="Picture 23" descr="../../../../Desktop/Screen%20Shot%202015-12-08%20at%209.31.50%2"/>
+                    <pic:cNvPicPr>
+                      <a:picLocks noChangeAspect="1" noChangeArrowheads="1"/>
+                    </pic:cNvPicPr>
+                  </pic:nvPicPr>
+                  <pic:blipFill>
+                    <a:blip r:embed="rId25">
+                      <a:extLst>
+                        <a:ext uri="{28A0092B-C50C-407E-A947-70E740481C1C}">
+                          <a14:useLocalDpi xmlns:a14="http://schemas.microsoft.com/office/drawing/2010/main" val="0"/>
+                        </a:ext>
+                      </a:extLst>
+                    </a:blip>
+                    <a:srcRect/>
+                    <a:stretch>
+                      <a:fillRect/>
+                    </a:stretch>
+                  </pic:blipFill>
+                  <pic:spPr bwMode="auto">
+                    <a:xfrm>
+                      <a:off x="0" y="0"/>
+                      <a:ext cx="3602151" cy="2342296"/>
+                    </a:xfrm>
+                    <a:prstGeom prst="rect">
+                      <a:avLst/>
+                    </a:prstGeom>
+                    <a:noFill/>
+                    <a:ln>
+                      <a:noFill/>
+                    </a:ln>
+                  </pic:spPr>
+                </pic:pic>
+              </a:graphicData>
+            </a:graphic>
+          </wp:inline>
+        </w:drawing>
+      </w:r>
     </w:p>
-    <w:p/>
     <w:p>
       <w:pPr>
         <w:pStyle w:val="Heading2"/>
@@ -12397,7 +12833,185 @@
           <w:color w:val="000000" w:themeColor="text1"/>
         </w:rPr>
       </w:pPr>
-      <w:bookmarkStart w:id="21" w:name="_Toc437369984"/>
+      <w:bookmarkStart w:id="23" w:name="_Toc437374315"/>
+      <w:r>
+        <w:rPr>
+          <w:b/>
+          <w:color w:val="000000" w:themeColor="text1"/>
+        </w:rPr>
+        <w:lastRenderedPageBreak/>
+        <w:t>6.4</w:t>
+      </w:r>
+      <w:r>
+        <w:rPr>
+          <w:b/>
+          <w:color w:val="000000" w:themeColor="text1"/>
+        </w:rPr>
+        <w:t xml:space="preserve"> Resource &amp; Budget</w:t>
+      </w:r>
+      <w:r>
+        <w:rPr>
+          <w:b/>
+          <w:color w:val="000000" w:themeColor="text1"/>
+        </w:rPr>
+        <w:t xml:space="preserve"> Projections (Continued)</w:t>
+      </w:r>
+      <w:bookmarkEnd w:id="23"/>
+    </w:p>
+    <w:p>
+      <w:pPr>
+        <w:keepNext/>
+      </w:pPr>
+      <w:r>
+        <w:rPr>
+          <w:noProof/>
+        </w:rPr>
+        <w:drawing>
+          <wp:inline distT="0" distB="0" distL="0" distR="0" wp14:anchorId="41564173" wp14:editId="18C2CCDC">
+            <wp:extent cx="5486400" cy="1548130"/>
+            <wp:effectExtent l="0" t="0" r="0" b="1270"/>
+            <wp:docPr id="29" name="Picture 29" descr="../../../../Downloads/2-2.png"/>
+            <wp:cNvGraphicFramePr>
+              <a:graphicFrameLocks xmlns:a="http://schemas.openxmlformats.org/drawingml/2006/main" noChangeAspect="1"/>
+            </wp:cNvGraphicFramePr>
+            <a:graphic xmlns:a="http://schemas.openxmlformats.org/drawingml/2006/main">
+              <a:graphicData uri="http://schemas.openxmlformats.org/drawingml/2006/picture">
+                <pic:pic xmlns:pic="http://schemas.openxmlformats.org/drawingml/2006/picture">
+                  <pic:nvPicPr>
+                    <pic:cNvPr id="0" name="Picture 25" descr="../../../../Downloads/2-2.png"/>
+                    <pic:cNvPicPr>
+                      <a:picLocks noChangeAspect="1" noChangeArrowheads="1"/>
+                    </pic:cNvPicPr>
+                  </pic:nvPicPr>
+                  <pic:blipFill>
+                    <a:blip r:embed="rId26">
+                      <a:extLst>
+                        <a:ext uri="{28A0092B-C50C-407E-A947-70E740481C1C}">
+                          <a14:useLocalDpi xmlns:a14="http://schemas.microsoft.com/office/drawing/2010/main" val="0"/>
+                        </a:ext>
+                      </a:extLst>
+                    </a:blip>
+                    <a:srcRect/>
+                    <a:stretch>
+                      <a:fillRect/>
+                    </a:stretch>
+                  </pic:blipFill>
+                  <pic:spPr bwMode="auto">
+                    <a:xfrm>
+                      <a:off x="0" y="0"/>
+                      <a:ext cx="5486400" cy="1548130"/>
+                    </a:xfrm>
+                    <a:prstGeom prst="rect">
+                      <a:avLst/>
+                    </a:prstGeom>
+                    <a:noFill/>
+                    <a:ln>
+                      <a:noFill/>
+                    </a:ln>
+                  </pic:spPr>
+                </pic:pic>
+              </a:graphicData>
+            </a:graphic>
+          </wp:inline>
+        </w:drawing>
+      </w:r>
+    </w:p>
+    <w:p>
+      <w:pPr>
+        <w:pStyle w:val="Caption"/>
+        <w:rPr>
+          <w:color w:val="000000" w:themeColor="text1"/>
+        </w:rPr>
+      </w:pPr>
+      <w:r>
+        <w:rPr>
+          <w:color w:val="000000" w:themeColor="text1"/>
+        </w:rPr>
+        <w:t>Forbes: Average Downloads per Year</w:t>
+      </w:r>
+    </w:p>
+    <w:p/>
+    <w:p>
+      <w:pPr>
+        <w:keepNext/>
+      </w:pPr>
+      <w:r>
+        <w:rPr>
+          <w:noProof/>
+        </w:rPr>
+        <w:drawing>
+          <wp:inline distT="0" distB="0" distL="0" distR="0" wp14:anchorId="12E5FE24" wp14:editId="60F0D253">
+            <wp:extent cx="5476240" cy="1216025"/>
+            <wp:effectExtent l="0" t="0" r="10160" b="3175"/>
+            <wp:docPr id="30" name="Picture 30" descr="../../../../Downloads/3.png"/>
+            <wp:cNvGraphicFramePr>
+              <a:graphicFrameLocks xmlns:a="http://schemas.openxmlformats.org/drawingml/2006/main" noChangeAspect="1"/>
+            </wp:cNvGraphicFramePr>
+            <a:graphic xmlns:a="http://schemas.openxmlformats.org/drawingml/2006/main">
+              <a:graphicData uri="http://schemas.openxmlformats.org/drawingml/2006/picture">
+                <pic:pic xmlns:pic="http://schemas.openxmlformats.org/drawingml/2006/picture">
+                  <pic:nvPicPr>
+                    <pic:cNvPr id="0" name="Picture 26" descr="../../../../Downloads/3.png"/>
+                    <pic:cNvPicPr>
+                      <a:picLocks noChangeAspect="1" noChangeArrowheads="1"/>
+                    </pic:cNvPicPr>
+                  </pic:nvPicPr>
+                  <pic:blipFill>
+                    <a:blip r:embed="rId27">
+                      <a:extLst>
+                        <a:ext uri="{28A0092B-C50C-407E-A947-70E740481C1C}">
+                          <a14:useLocalDpi xmlns:a14="http://schemas.microsoft.com/office/drawing/2010/main" val="0"/>
+                        </a:ext>
+                      </a:extLst>
+                    </a:blip>
+                    <a:srcRect/>
+                    <a:stretch>
+                      <a:fillRect/>
+                    </a:stretch>
+                  </pic:blipFill>
+                  <pic:spPr bwMode="auto">
+                    <a:xfrm>
+                      <a:off x="0" y="0"/>
+                      <a:ext cx="5476240" cy="1216025"/>
+                    </a:xfrm>
+                    <a:prstGeom prst="rect">
+                      <a:avLst/>
+                    </a:prstGeom>
+                    <a:noFill/>
+                    <a:ln>
+                      <a:noFill/>
+                    </a:ln>
+                  </pic:spPr>
+                </pic:pic>
+              </a:graphicData>
+            </a:graphic>
+          </wp:inline>
+        </w:drawing>
+      </w:r>
+    </w:p>
+    <w:p>
+      <w:pPr>
+        <w:pStyle w:val="Caption"/>
+        <w:rPr>
+          <w:color w:val="000000" w:themeColor="text1"/>
+        </w:rPr>
+      </w:pPr>
+      <w:r>
+        <w:rPr>
+          <w:color w:val="000000" w:themeColor="text1"/>
+        </w:rPr>
+        <w:t>Forbes: Average App Revenue per Year</w:t>
+      </w:r>
+    </w:p>
+    <w:p>
+      <w:pPr>
+        <w:pStyle w:val="Heading2"/>
+        <w:rPr>
+          <w:b/>
+          <w:color w:val="000000" w:themeColor="text1"/>
+        </w:rPr>
+      </w:pPr>
+      <w:bookmarkStart w:id="24" w:name="_Toc437374316"/>
       <w:r>
         <w:rPr>
           <w:b/>
@@ -12419,7 +13033,7 @@
         </w:rPr>
         <w:t xml:space="preserve"> Risks</w:t>
       </w:r>
-      <w:bookmarkEnd w:id="21"/>
+      <w:bookmarkEnd w:id="24"/>
     </w:p>
     <w:p>
       <w:pPr>
@@ -12496,8 +13110,13 @@
         <w:jc w:val="both"/>
       </w:pPr>
       <w:r>
-        <w:lastRenderedPageBreak/>
-        <w:t>Software is hacked and users become confused with our app</w:t>
+        <w:t xml:space="preserve">Software is hacked and users become </w:t>
+      </w:r>
+      <w:r>
+        <w:t>vulnerable through</w:t>
+      </w:r>
+      <w:r>
+        <w:t xml:space="preserve"> our app</w:t>
       </w:r>
     </w:p>
     <w:p>
@@ -12587,12 +13206,15 @@
     <w:p>
       <w:pPr>
         <w:pStyle w:val="Heading1"/>
+        <w:pBdr>
+          <w:bottom w:val="single" w:sz="4" w:space="1" w:color="auto"/>
+        </w:pBdr>
         <w:rPr>
           <w:b/>
           <w:color w:val="000000" w:themeColor="text1"/>
         </w:rPr>
       </w:pPr>
-      <w:bookmarkStart w:id="22" w:name="_Toc437369985"/>
+      <w:bookmarkStart w:id="25" w:name="_Toc437374317"/>
       <w:r>
         <w:rPr>
           <w:b/>
@@ -12615,7 +13237,7 @@
         </w:rPr>
         <w:t xml:space="preserve"> References</w:t>
       </w:r>
-      <w:bookmarkEnd w:id="22"/>
+      <w:bookmarkEnd w:id="25"/>
     </w:p>
     <w:p/>
     <w:p>
@@ -12977,10 +13599,10 @@
       </w:pPr>
     </w:p>
     <w:sectPr>
-      <w:headerReference w:type="default" r:id="rId25"/>
-      <w:footerReference w:type="even" r:id="rId26"/>
-      <w:footerReference w:type="default" r:id="rId27"/>
-      <w:headerReference w:type="first" r:id="rId28"/>
+      <w:headerReference w:type="default" r:id="rId28"/>
+      <w:footerReference w:type="even" r:id="rId29"/>
+      <w:footerReference w:type="default" r:id="rId30"/>
+      <w:headerReference w:type="first" r:id="rId31"/>
       <w:pgSz w:w="12240" w:h="15840"/>
       <w:pgMar w:top="1440" w:right="1800" w:bottom="1440" w:left="1800" w:header="720" w:footer="720" w:gutter="0"/>
       <w:cols w:space="720"/>
@@ -13081,7 +13703,7 @@
         <w:rStyle w:val="PageNumber"/>
         <w:noProof/>
       </w:rPr>
-      <w:t>15</w:t>
+      <w:t>18</w:t>
     </w:r>
     <w:r>
       <w:rPr>
@@ -16274,7 +16896,6 @@
     <w:basedOn w:val="Normal"/>
     <w:next w:val="Normal"/>
     <w:uiPriority w:val="35"/>
-    <w:semiHidden/>
     <w:unhideWhenUsed/>
     <w:qFormat/>
     <w:rsid w:val="004E1AF2"/>
@@ -17243,7 +17864,7 @@
 </file>
 
 <file path=customXml/itemProps2.xml><?xml version="1.0" encoding="utf-8"?>
-<ds:datastoreItem xmlns:ds="http://schemas.openxmlformats.org/officeDocument/2006/customXml" ds:itemID="{760DB92C-294B-C24D-898A-8E652A934EE8}">
+<ds:datastoreItem xmlns:ds="http://schemas.openxmlformats.org/officeDocument/2006/customXml" ds:itemID="{DD7FB478-AFB0-E446-8197-03BC4400391D}">
   <ds:schemaRefs>
     <ds:schemaRef ds:uri="http://schemas.openxmlformats.org/officeDocument/2006/bibliography"/>
   </ds:schemaRefs>

</xml_diff>